<commit_message>
Se termino de traducir la informacion de la primera pagina
</commit_message>
<xml_diff>
--- a/Informacion/Informacion Traducida.docx
+++ b/Informacion/Informacion Traducida.docx
@@ -1299,7 +1299,7 @@
           </mc:Choice>
           <mc:Fallback>
             <w:pict>
-              <v:shapetype w14:anchorId="4F4C7941" id="_x0000_t32" coordsize="21600,21600" o:spt="32" o:oned="t" path="m,l21600,21600e" filled="f">
+              <v:shapetype w14:anchorId="3B5AA6C5" id="_x0000_t32" coordsize="21600,21600" o:spt="32" o:oned="t" path="m,l21600,21600e" filled="f">
                 <v:path arrowok="t" fillok="f" o:connecttype="none"/>
                 <o:lock v:ext="edit" shapetype="t"/>
               </v:shapetype>
@@ -1372,7 +1372,7 @@
           </mc:Choice>
           <mc:Fallback>
             <w:pict>
-              <v:shape w14:anchorId="2DD7E902" id="Conector recto de flecha 19" o:spid="_x0000_s1026" type="#_x0000_t32" style="position:absolute;margin-left:210.45pt;margin-top:179.6pt;width:60.75pt;height:90.75pt;z-index:251676543;visibility:visible;mso-wrap-style:square;mso-wrap-distance-left:9pt;mso-wrap-distance-top:0;mso-wrap-distance-right:9pt;mso-wrap-distance-bottom:0;mso-position-horizontal:absolute;mso-position-horizontal-relative:text;mso-position-vertical:absolute;mso-position-vertical-relative:text" o:gfxdata="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" strokecolor="#4472c4 [3204]" strokeweight=".5pt">
+              <v:shape w14:anchorId="619384EA" id="Conector recto de flecha 19" o:spid="_x0000_s1026" type="#_x0000_t32" style="position:absolute;margin-left:210.45pt;margin-top:179.6pt;width:60.75pt;height:90.75pt;z-index:251676543;visibility:visible;mso-wrap-style:square;mso-wrap-distance-left:9pt;mso-wrap-distance-top:0;mso-wrap-distance-right:9pt;mso-wrap-distance-bottom:0;mso-position-horizontal:absolute;mso-position-horizontal-relative:text;mso-position-vertical:absolute;mso-position-vertical-relative:text" o:gfxdata="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" strokecolor="#4472c4 [3204]" strokeweight=".5pt">
                 <v:stroke endarrow="block" joinstyle="miter"/>
               </v:shape>
             </w:pict>
@@ -1441,7 +1441,7 @@
           </mc:Choice>
           <mc:Fallback>
             <w:pict>
-              <v:shape w14:anchorId="446A0067" id="Conector recto de flecha 18" o:spid="_x0000_s1026" type="#_x0000_t32" style="position:absolute;margin-left:245.7pt;margin-top:140.6pt;width:136.5pt;height:17.25pt;flip:x y;z-index:251676415;visibility:visible;mso-wrap-style:square;mso-wrap-distance-left:9pt;mso-wrap-distance-top:0;mso-wrap-distance-right:9pt;mso-wrap-distance-bottom:0;mso-position-horizontal:absolute;mso-position-horizontal-relative:text;mso-position-vertical:absolute;mso-position-vertical-relative:text" o:gfxdata="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" strokecolor="#4472c4 [3204]" strokeweight=".5pt">
+              <v:shape w14:anchorId="36A3F316" id="Conector recto de flecha 18" o:spid="_x0000_s1026" type="#_x0000_t32" style="position:absolute;margin-left:245.7pt;margin-top:140.6pt;width:136.5pt;height:17.25pt;flip:x y;z-index:251676415;visibility:visible;mso-wrap-style:square;mso-wrap-distance-left:9pt;mso-wrap-distance-top:0;mso-wrap-distance-right:9pt;mso-wrap-distance-bottom:0;mso-position-horizontal:absolute;mso-position-horizontal-relative:text;mso-position-vertical:absolute;mso-position-vertical-relative:text" o:gfxdata="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" strokecolor="#4472c4 [3204]" strokeweight=".5pt">
                 <v:stroke endarrow="block" joinstyle="miter"/>
               </v:shape>
             </w:pict>
@@ -1516,7 +1516,7 @@
           </mc:Choice>
           <mc:Fallback>
             <w:pict>
-              <v:shape w14:anchorId="50E75BDE" id="Conector recto de flecha 17" o:spid="_x0000_s1026" type="#_x0000_t32" style="position:absolute;margin-left:240.45pt;margin-top:145.85pt;width:133.55pt;height:21pt;z-index:251676159;visibility:visible;mso-wrap-style:square;mso-width-percent:0;mso-height-percent:0;mso-wrap-distance-left:9pt;mso-wrap-distance-top:0;mso-wrap-distance-right:9pt;mso-wrap-distance-bottom:0;mso-position-horizontal:absolute;mso-position-horizontal-relative:text;mso-position-vertical:absolute;mso-position-vertical-relative:text;mso-width-percent:0;mso-height-percent:0;mso-width-relative:margin;mso-height-relative:margin" o:gfxdata="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" strokecolor="#4472c4 [3204]" strokeweight=".5pt">
+              <v:shape w14:anchorId="2853D5B7" id="Conector recto de flecha 17" o:spid="_x0000_s1026" type="#_x0000_t32" style="position:absolute;margin-left:240.45pt;margin-top:145.85pt;width:133.55pt;height:21pt;z-index:251676159;visibility:visible;mso-wrap-style:square;mso-width-percent:0;mso-height-percent:0;mso-wrap-distance-left:9pt;mso-wrap-distance-top:0;mso-wrap-distance-right:9pt;mso-wrap-distance-bottom:0;mso-position-horizontal:absolute;mso-position-horizontal-relative:text;mso-position-vertical:absolute;mso-position-vertical-relative:text;mso-width-percent:0;mso-height-percent:0;mso-width-relative:margin;mso-height-relative:margin" o:gfxdata="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" strokecolor="#4472c4 [3204]" strokeweight=".5pt">
                 <v:stroke endarrow="block" joinstyle="miter"/>
               </v:shape>
             </w:pict>
@@ -1814,7 +1814,7 @@
           </mc:Choice>
           <mc:Fallback>
             <w:pict>
-              <v:shape w14:anchorId="4AE49CF2" id="Conector recto de flecha 16" o:spid="_x0000_s1026" type="#_x0000_t32" style="position:absolute;margin-left:83.7pt;margin-top:153.35pt;width:65.05pt;height:35.9pt;flip:x;z-index:251675647;visibility:visible;mso-wrap-style:square;mso-wrap-distance-left:9pt;mso-wrap-distance-top:0;mso-wrap-distance-right:9pt;mso-wrap-distance-bottom:0;mso-position-horizontal:absolute;mso-position-horizontal-relative:text;mso-position-vertical:absolute;mso-position-vertical-relative:text" o:gfxdata="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" strokecolor="#4472c4 [3204]" strokeweight=".5pt">
+              <v:shape w14:anchorId="3A73FEF0" id="Conector recto de flecha 16" o:spid="_x0000_s1026" type="#_x0000_t32" style="position:absolute;margin-left:83.7pt;margin-top:153.35pt;width:65.05pt;height:35.9pt;flip:x;z-index:251675647;visibility:visible;mso-wrap-style:square;mso-wrap-distance-left:9pt;mso-wrap-distance-top:0;mso-wrap-distance-right:9pt;mso-wrap-distance-bottom:0;mso-position-horizontal:absolute;mso-position-horizontal-relative:text;mso-position-vertical:absolute;mso-position-vertical-relative:text" o:gfxdata="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" strokecolor="#4472c4 [3204]" strokeweight=".5pt">
                 <v:stroke endarrow="block" joinstyle="miter"/>
               </v:shape>
             </w:pict>
@@ -2080,7 +2080,7 @@
           </mc:Choice>
           <mc:Fallback>
             <w:pict>
-              <v:shape w14:anchorId="6BD37C23" id="Conector recto de flecha 14" o:spid="_x0000_s1026" type="#_x0000_t32" style="position:absolute;margin-left:241.2pt;margin-top:63.35pt;width:114pt;height:67.5pt;flip:x;z-index:251674111;visibility:visible;mso-wrap-style:square;mso-wrap-distance-left:9pt;mso-wrap-distance-top:0;mso-wrap-distance-right:9pt;mso-wrap-distance-bottom:0;mso-position-horizontal:absolute;mso-position-horizontal-relative:text;mso-position-vertical:absolute;mso-position-vertical-relative:text" o:gfxdata="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" strokecolor="#4472c4 [3204]" strokeweight=".5pt">
+              <v:shape w14:anchorId="3EC47719" id="Conector recto de flecha 14" o:spid="_x0000_s1026" type="#_x0000_t32" style="position:absolute;margin-left:241.2pt;margin-top:63.35pt;width:114pt;height:67.5pt;flip:x;z-index:251674111;visibility:visible;mso-wrap-style:square;mso-wrap-distance-left:9pt;mso-wrap-distance-top:0;mso-wrap-distance-right:9pt;mso-wrap-distance-bottom:0;mso-position-horizontal:absolute;mso-position-horizontal-relative:text;mso-position-vertical:absolute;mso-position-vertical-relative:text" o:gfxdata="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" strokecolor="#4472c4 [3204]" strokeweight=".5pt">
                 <v:stroke endarrow="block" joinstyle="miter"/>
               </v:shape>
             </w:pict>
@@ -2149,7 +2149,7 @@
           </mc:Choice>
           <mc:Fallback>
             <w:pict>
-              <v:shape w14:anchorId="4EB21E46" id="Conector recto de flecha 13" o:spid="_x0000_s1026" type="#_x0000_t32" style="position:absolute;margin-left:235.95pt;margin-top:55.85pt;width:113.25pt;height:70.5pt;flip:y;z-index:251673599;visibility:visible;mso-wrap-style:square;mso-wrap-distance-left:9pt;mso-wrap-distance-top:0;mso-wrap-distance-right:9pt;mso-wrap-distance-bottom:0;mso-position-horizontal:absolute;mso-position-horizontal-relative:text;mso-position-vertical:absolute;mso-position-vertical-relative:text" o:gfxdata="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" strokecolor="#4472c4 [3204]" strokeweight=".5pt">
+              <v:shape w14:anchorId="6AAFE9EB" id="Conector recto de flecha 13" o:spid="_x0000_s1026" type="#_x0000_t32" style="position:absolute;margin-left:235.95pt;margin-top:55.85pt;width:113.25pt;height:70.5pt;flip:y;z-index:251673599;visibility:visible;mso-wrap-style:square;mso-wrap-distance-left:9pt;mso-wrap-distance-top:0;mso-wrap-distance-right:9pt;mso-wrap-distance-bottom:0;mso-position-horizontal:absolute;mso-position-horizontal-relative:text;mso-position-vertical:absolute;mso-position-vertical-relative:text" o:gfxdata="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" strokecolor="#4472c4 [3204]" strokeweight=".5pt">
                 <v:stroke endarrow="block" joinstyle="miter"/>
               </v:shape>
             </w:pict>
@@ -2696,7 +2696,7 @@
           </mc:Choice>
           <mc:Fallback>
             <w:pict>
-              <v:shape w14:anchorId="57B3207C" id="Conector recto de flecha 9" o:spid="_x0000_s1026" type="#_x0000_t32" style="position:absolute;margin-left:174.45pt;margin-top:55.85pt;width:18pt;height:56.25pt;z-index:251668479;visibility:visible;mso-wrap-style:square;mso-wrap-distance-left:9pt;mso-wrap-distance-top:0;mso-wrap-distance-right:9pt;mso-wrap-distance-bottom:0;mso-position-horizontal:absolute;mso-position-horizontal-relative:text;mso-position-vertical:absolute;mso-position-vertical-relative:text" o:gfxdata="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" strokecolor="#4472c4 [3204]" strokeweight=".5pt">
+              <v:shape w14:anchorId="4A9DFF35" id="Conector recto de flecha 9" o:spid="_x0000_s1026" type="#_x0000_t32" style="position:absolute;margin-left:174.45pt;margin-top:55.85pt;width:18pt;height:56.25pt;z-index:251668479;visibility:visible;mso-wrap-style:square;mso-wrap-distance-left:9pt;mso-wrap-distance-top:0;mso-wrap-distance-right:9pt;mso-wrap-distance-bottom:0;mso-position-horizontal:absolute;mso-position-horizontal-relative:text;mso-position-vertical:absolute;mso-position-vertical-relative:text" o:gfxdata="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" strokecolor="#4472c4 [3204]" strokeweight=".5pt">
                 <v:stroke endarrow="block" joinstyle="miter"/>
               </v:shape>
             </w:pict>
@@ -2726,8 +2726,2493 @@
           <w:szCs w:val="28"/>
         </w:rPr>
       </w:pPr>
+    </w:p>
+    <w:p>
+      <w:pPr>
+        <w:jc w:val="both"/>
+        <w:rPr>
+          <w:rFonts w:ascii="Arial" w:hAnsi="Arial" w:cs="Arial"/>
+          <w:sz w:val="24"/>
+          <w:szCs w:val="28"/>
+        </w:rPr>
+      </w:pPr>
+    </w:p>
+    <w:p>
+      <w:pPr>
+        <w:jc w:val="both"/>
+        <w:rPr>
+          <w:rFonts w:ascii="Arial" w:hAnsi="Arial" w:cs="Arial"/>
+          <w:sz w:val="24"/>
+          <w:szCs w:val="28"/>
+        </w:rPr>
+      </w:pPr>
+    </w:p>
+    <w:p>
+      <w:pPr>
+        <w:jc w:val="both"/>
+        <w:rPr>
+          <w:rFonts w:ascii="Arial" w:hAnsi="Arial" w:cs="Arial"/>
+          <w:sz w:val="24"/>
+          <w:szCs w:val="28"/>
+        </w:rPr>
+      </w:pPr>
+    </w:p>
+    <w:p>
+      <w:pPr>
+        <w:jc w:val="both"/>
+        <w:rPr>
+          <w:rFonts w:ascii="Arial" w:hAnsi="Arial" w:cs="Arial"/>
+          <w:sz w:val="24"/>
+          <w:szCs w:val="28"/>
+        </w:rPr>
+      </w:pPr>
+    </w:p>
+    <w:p>
+      <w:pPr>
+        <w:jc w:val="both"/>
+        <w:rPr>
+          <w:rFonts w:ascii="Arial" w:hAnsi="Arial" w:cs="Arial"/>
+          <w:sz w:val="24"/>
+          <w:szCs w:val="28"/>
+        </w:rPr>
+      </w:pPr>
+    </w:p>
+    <w:p>
+      <w:pPr>
+        <w:jc w:val="both"/>
+        <w:rPr>
+          <w:rFonts w:ascii="Arial" w:hAnsi="Arial" w:cs="Arial"/>
+          <w:sz w:val="24"/>
+          <w:szCs w:val="28"/>
+        </w:rPr>
+      </w:pPr>
+    </w:p>
+    <w:p>
+      <w:pPr>
+        <w:jc w:val="both"/>
+        <w:rPr>
+          <w:rFonts w:ascii="Arial" w:hAnsi="Arial" w:cs="Arial"/>
+          <w:sz w:val="24"/>
+          <w:szCs w:val="28"/>
+        </w:rPr>
+      </w:pPr>
+    </w:p>
+    <w:p>
+      <w:pPr>
+        <w:jc w:val="both"/>
+        <w:rPr>
+          <w:rFonts w:ascii="Arial" w:hAnsi="Arial" w:cs="Arial"/>
+          <w:sz w:val="24"/>
+          <w:szCs w:val="28"/>
+        </w:rPr>
+      </w:pPr>
+    </w:p>
+    <w:p>
+      <w:pPr>
+        <w:jc w:val="both"/>
+        <w:rPr>
+          <w:rFonts w:ascii="Arial" w:hAnsi="Arial" w:cs="Arial"/>
+          <w:sz w:val="24"/>
+          <w:szCs w:val="28"/>
+        </w:rPr>
+      </w:pPr>
+    </w:p>
+    <w:p>
+      <w:pPr>
+        <w:jc w:val="both"/>
+        <w:rPr>
+          <w:rFonts w:ascii="Arial" w:hAnsi="Arial" w:cs="Arial"/>
+          <w:sz w:val="24"/>
+          <w:szCs w:val="28"/>
+        </w:rPr>
+      </w:pPr>
+    </w:p>
+    <w:p>
+      <w:pPr>
+        <w:jc w:val="both"/>
+        <w:rPr>
+          <w:rFonts w:ascii="Arial" w:hAnsi="Arial" w:cs="Arial"/>
+          <w:sz w:val="24"/>
+          <w:szCs w:val="28"/>
+        </w:rPr>
+      </w:pPr>
+    </w:p>
+    <w:p>
+      <w:pPr>
+        <w:jc w:val="both"/>
+        <w:rPr>
+          <w:rFonts w:ascii="Arial" w:hAnsi="Arial" w:cs="Arial"/>
+          <w:sz w:val="24"/>
+          <w:szCs w:val="28"/>
+        </w:rPr>
+      </w:pPr>
+    </w:p>
+    <w:p>
+      <w:pPr>
+        <w:jc w:val="both"/>
+        <w:rPr>
+          <w:rFonts w:ascii="Arial" w:hAnsi="Arial" w:cs="Arial"/>
+          <w:sz w:val="24"/>
+          <w:szCs w:val="28"/>
+        </w:rPr>
+      </w:pPr>
+    </w:p>
+    <w:p>
+      <w:pPr>
+        <w:jc w:val="both"/>
+        <w:rPr>
+          <w:rFonts w:ascii="Arial" w:hAnsi="Arial" w:cs="Arial"/>
+          <w:b/>
+          <w:sz w:val="24"/>
+          <w:szCs w:val="28"/>
+        </w:rPr>
+      </w:pPr>
+      <w:r>
+        <w:rPr>
+          <w:rFonts w:ascii="Arial" w:hAnsi="Arial" w:cs="Arial"/>
+          <w:b/>
+          <w:sz w:val="24"/>
+          <w:szCs w:val="28"/>
+        </w:rPr>
+        <w:t>Ciclo de vida de un hilo</w:t>
+      </w:r>
+    </w:p>
+    <w:p>
+      <w:pPr>
+        <w:pStyle w:val="Prrafodelista"/>
+        <w:numPr>
+          <w:ilvl w:val="0"/>
+          <w:numId w:val="2"/>
+        </w:numPr>
+        <w:jc w:val="both"/>
+        <w:rPr>
+          <w:rFonts w:ascii="Arial" w:hAnsi="Arial" w:cs="Arial"/>
+          <w:sz w:val="24"/>
+          <w:szCs w:val="28"/>
+        </w:rPr>
+      </w:pPr>
+      <w:r>
+        <w:rPr>
+          <w:rFonts w:ascii="Arial" w:hAnsi="Arial" w:cs="Arial"/>
+          <w:b/>
+          <w:sz w:val="24"/>
+          <w:szCs w:val="28"/>
+        </w:rPr>
+        <w:t>Nuevo hilo</w:t>
+      </w:r>
+      <w:r>
+        <w:rPr>
+          <w:rFonts w:ascii="Arial" w:hAnsi="Arial" w:cs="Arial"/>
+          <w:sz w:val="24"/>
+          <w:szCs w:val="28"/>
+        </w:rPr>
+        <w:t xml:space="preserve">: cuando se crea un nuevo hilo, se encuentra en el nuevo estado. El </w:t>
+      </w:r>
+      <w:r>
+        <w:rPr>
+          <w:rFonts w:ascii="Arial" w:hAnsi="Arial" w:cs="Arial"/>
+          <w:sz w:val="24"/>
+          <w:szCs w:val="28"/>
+        </w:rPr>
+        <w:t xml:space="preserve">hilo </w:t>
+      </w:r>
+      <w:r>
+        <w:rPr>
+          <w:rFonts w:ascii="Arial" w:hAnsi="Arial" w:cs="Arial"/>
+          <w:sz w:val="24"/>
+          <w:szCs w:val="28"/>
+        </w:rPr>
+        <w:t xml:space="preserve">aún no ha comenzado a ejecutarse cuando el </w:t>
+      </w:r>
+      <w:r>
+        <w:rPr>
+          <w:rFonts w:ascii="Arial" w:hAnsi="Arial" w:cs="Arial"/>
+          <w:sz w:val="24"/>
+          <w:szCs w:val="28"/>
+        </w:rPr>
+        <w:t>hilo</w:t>
+      </w:r>
+      <w:r>
+        <w:rPr>
+          <w:rFonts w:ascii="Arial" w:hAnsi="Arial" w:cs="Arial"/>
+          <w:sz w:val="24"/>
+          <w:szCs w:val="28"/>
+        </w:rPr>
+        <w:t xml:space="preserve"> está en este estado. Cuando un hilo se encuentra en el nuevo estado, el código aún no se ha ejecutado y no ha comenzado a ejecutarse.</w:t>
+      </w:r>
+    </w:p>
+    <w:p>
+      <w:pPr>
+        <w:pStyle w:val="Prrafodelista"/>
+        <w:numPr>
+          <w:ilvl w:val="0"/>
+          <w:numId w:val="2"/>
+        </w:numPr>
+        <w:jc w:val="both"/>
+        <w:rPr>
+          <w:rFonts w:ascii="Arial" w:hAnsi="Arial" w:cs="Arial"/>
+          <w:sz w:val="24"/>
+          <w:szCs w:val="28"/>
+        </w:rPr>
+      </w:pPr>
+      <w:r>
+        <w:rPr>
+          <w:rFonts w:ascii="Arial" w:hAnsi="Arial" w:cs="Arial"/>
+          <w:b/>
+          <w:sz w:val="24"/>
+          <w:szCs w:val="28"/>
+        </w:rPr>
+        <w:lastRenderedPageBreak/>
+        <w:t>Estado ejecutable</w:t>
+      </w:r>
+      <w:r>
+        <w:rPr>
+          <w:rFonts w:ascii="Arial" w:hAnsi="Arial" w:cs="Arial"/>
+          <w:sz w:val="24"/>
+          <w:szCs w:val="28"/>
+        </w:rPr>
+        <w:t xml:space="preserve">: un hilo que está listo para ejecutarse se mueve al estado ejecutable. En este estado, un </w:t>
+      </w:r>
+      <w:r>
+        <w:rPr>
+          <w:rFonts w:ascii="Arial" w:hAnsi="Arial" w:cs="Arial"/>
+          <w:sz w:val="24"/>
+          <w:szCs w:val="28"/>
+        </w:rPr>
+        <w:t>hilo</w:t>
+      </w:r>
+      <w:r>
+        <w:rPr>
+          <w:rFonts w:ascii="Arial" w:hAnsi="Arial" w:cs="Arial"/>
+          <w:sz w:val="24"/>
+          <w:szCs w:val="28"/>
+        </w:rPr>
+        <w:t xml:space="preserve"> podría estar ejecutándose o podría estar listo para ejecutarse en cualquier momento. Es responsabilidad del programador de </w:t>
+      </w:r>
+      <w:r>
+        <w:rPr>
+          <w:rFonts w:ascii="Arial" w:hAnsi="Arial" w:cs="Arial"/>
+          <w:sz w:val="24"/>
+          <w:szCs w:val="28"/>
+        </w:rPr>
+        <w:t xml:space="preserve">hilos </w:t>
+      </w:r>
+      <w:r>
+        <w:rPr>
+          <w:rFonts w:ascii="Arial" w:hAnsi="Arial" w:cs="Arial"/>
+          <w:sz w:val="24"/>
+          <w:szCs w:val="28"/>
+        </w:rPr>
+        <w:t xml:space="preserve">dar tiempo para que se ejecute el </w:t>
+      </w:r>
+      <w:r>
+        <w:rPr>
+          <w:rFonts w:ascii="Arial" w:hAnsi="Arial" w:cs="Arial"/>
+          <w:sz w:val="24"/>
+          <w:szCs w:val="28"/>
+        </w:rPr>
+        <w:t>hil</w:t>
+      </w:r>
+      <w:r>
+        <w:rPr>
+          <w:rFonts w:ascii="Arial" w:hAnsi="Arial" w:cs="Arial"/>
+          <w:sz w:val="24"/>
+          <w:szCs w:val="28"/>
+        </w:rPr>
+        <w:t>o.</w:t>
+      </w:r>
+      <w:r>
+        <w:rPr>
+          <w:rFonts w:ascii="Arial" w:hAnsi="Arial" w:cs="Arial"/>
+          <w:sz w:val="24"/>
+          <w:szCs w:val="28"/>
+        </w:rPr>
+        <w:t xml:space="preserve"> </w:t>
+      </w:r>
+      <w:r>
+        <w:rPr>
+          <w:rFonts w:ascii="Arial" w:hAnsi="Arial" w:cs="Arial"/>
+          <w:sz w:val="24"/>
+          <w:szCs w:val="28"/>
+        </w:rPr>
+        <w:t xml:space="preserve">Un programa de </w:t>
+      </w:r>
+      <w:r>
+        <w:rPr>
+          <w:rFonts w:ascii="Arial" w:hAnsi="Arial" w:cs="Arial"/>
+          <w:sz w:val="24"/>
+          <w:szCs w:val="28"/>
+        </w:rPr>
+        <w:t xml:space="preserve">hilos </w:t>
+      </w:r>
+      <w:r>
+        <w:rPr>
+          <w:rFonts w:ascii="Arial" w:hAnsi="Arial" w:cs="Arial"/>
+          <w:sz w:val="24"/>
+          <w:szCs w:val="28"/>
+        </w:rPr>
+        <w:t xml:space="preserve">múltiples asigna una cantidad de tiempo fija a cada </w:t>
+      </w:r>
+      <w:r>
+        <w:rPr>
+          <w:rFonts w:ascii="Arial" w:hAnsi="Arial" w:cs="Arial"/>
+          <w:sz w:val="24"/>
+          <w:szCs w:val="28"/>
+        </w:rPr>
+        <w:t>hilo</w:t>
+      </w:r>
+      <w:r>
+        <w:rPr>
+          <w:rFonts w:ascii="Arial" w:hAnsi="Arial" w:cs="Arial"/>
+          <w:sz w:val="24"/>
+          <w:szCs w:val="28"/>
+        </w:rPr>
+        <w:t xml:space="preserve"> individual. Todos y cada uno de los </w:t>
+      </w:r>
+      <w:r>
+        <w:rPr>
+          <w:rFonts w:ascii="Arial" w:hAnsi="Arial" w:cs="Arial"/>
+          <w:sz w:val="24"/>
+          <w:szCs w:val="28"/>
+        </w:rPr>
+        <w:t>hilos</w:t>
+      </w:r>
+      <w:r>
+        <w:rPr>
+          <w:rFonts w:ascii="Arial" w:hAnsi="Arial" w:cs="Arial"/>
+          <w:sz w:val="24"/>
+          <w:szCs w:val="28"/>
+        </w:rPr>
+        <w:t xml:space="preserve"> se ejecutan durante un breve periodo de tiempo y luego se detienen y entregan la CPU a otro </w:t>
+      </w:r>
+      <w:r>
+        <w:rPr>
+          <w:rFonts w:ascii="Arial" w:hAnsi="Arial" w:cs="Arial"/>
+          <w:sz w:val="24"/>
+          <w:szCs w:val="28"/>
+        </w:rPr>
+        <w:t>hilo</w:t>
+      </w:r>
+      <w:r>
+        <w:rPr>
+          <w:rFonts w:ascii="Arial" w:hAnsi="Arial" w:cs="Arial"/>
+          <w:sz w:val="24"/>
+          <w:szCs w:val="28"/>
+        </w:rPr>
+        <w:t xml:space="preserve">, para que otros </w:t>
+      </w:r>
+      <w:r>
+        <w:rPr>
+          <w:rFonts w:ascii="Arial" w:hAnsi="Arial" w:cs="Arial"/>
+          <w:sz w:val="24"/>
+          <w:szCs w:val="28"/>
+        </w:rPr>
+        <w:t>hilos</w:t>
+      </w:r>
+      <w:r>
+        <w:rPr>
+          <w:rFonts w:ascii="Arial" w:hAnsi="Arial" w:cs="Arial"/>
+          <w:sz w:val="24"/>
+          <w:szCs w:val="28"/>
+        </w:rPr>
+        <w:t xml:space="preserve"> tengan la oportunidad de ejecutarse. Cuando esto sucede, todos los </w:t>
+      </w:r>
+      <w:r>
+        <w:rPr>
+          <w:rFonts w:ascii="Arial" w:hAnsi="Arial" w:cs="Arial"/>
+          <w:sz w:val="24"/>
+          <w:szCs w:val="28"/>
+        </w:rPr>
+        <w:t>hilos</w:t>
+      </w:r>
+      <w:r>
+        <w:rPr>
+          <w:rFonts w:ascii="Arial" w:hAnsi="Arial" w:cs="Arial"/>
+          <w:sz w:val="24"/>
+          <w:szCs w:val="28"/>
+        </w:rPr>
+        <w:t xml:space="preserve"> que están listos para ejecutarse, esperando la CPU y el </w:t>
+      </w:r>
+      <w:r>
+        <w:rPr>
+          <w:rFonts w:ascii="Arial" w:hAnsi="Arial" w:cs="Arial"/>
+          <w:sz w:val="24"/>
+          <w:szCs w:val="28"/>
+        </w:rPr>
+        <w:t xml:space="preserve">hilo </w:t>
+      </w:r>
+      <w:r>
+        <w:rPr>
+          <w:rFonts w:ascii="Arial" w:hAnsi="Arial" w:cs="Arial"/>
+          <w:sz w:val="24"/>
+          <w:szCs w:val="28"/>
+        </w:rPr>
+        <w:t>que se está ejecutando actualmente, se encuentran en estado ejecutable.</w:t>
+      </w:r>
+    </w:p>
+    <w:p>
+      <w:pPr>
+        <w:pStyle w:val="Prrafodelista"/>
+        <w:numPr>
+          <w:ilvl w:val="0"/>
+          <w:numId w:val="2"/>
+        </w:numPr>
+        <w:jc w:val="both"/>
+        <w:rPr>
+          <w:rFonts w:ascii="Arial" w:hAnsi="Arial" w:cs="Arial"/>
+          <w:sz w:val="24"/>
+          <w:szCs w:val="28"/>
+        </w:rPr>
+      </w:pPr>
+      <w:r>
+        <w:rPr>
+          <w:rFonts w:ascii="Arial" w:hAnsi="Arial" w:cs="Arial"/>
+          <w:b/>
+          <w:sz w:val="24"/>
+          <w:szCs w:val="28"/>
+        </w:rPr>
+        <w:t>Estado bloqueado / en espera</w:t>
+      </w:r>
+      <w:r>
+        <w:rPr>
+          <w:rFonts w:ascii="Arial" w:hAnsi="Arial" w:cs="Arial"/>
+          <w:sz w:val="24"/>
+          <w:szCs w:val="28"/>
+        </w:rPr>
+        <w:t xml:space="preserve">: cuando un </w:t>
+      </w:r>
+      <w:r>
+        <w:rPr>
+          <w:rFonts w:ascii="Arial" w:hAnsi="Arial" w:cs="Arial"/>
+          <w:sz w:val="24"/>
+          <w:szCs w:val="28"/>
+        </w:rPr>
+        <w:t>hilo</w:t>
+      </w:r>
+      <w:r>
+        <w:rPr>
+          <w:rFonts w:ascii="Arial" w:hAnsi="Arial" w:cs="Arial"/>
+          <w:sz w:val="24"/>
+          <w:szCs w:val="28"/>
+        </w:rPr>
+        <w:t xml:space="preserve"> está temporalmente inactivo, se encuentra en uno de los siguientes estados:</w:t>
+      </w:r>
+    </w:p>
+    <w:p>
+      <w:pPr>
+        <w:pStyle w:val="Prrafodelista"/>
+        <w:numPr>
+          <w:ilvl w:val="0"/>
+          <w:numId w:val="3"/>
+        </w:numPr>
+        <w:jc w:val="both"/>
+        <w:rPr>
+          <w:rFonts w:ascii="Arial" w:hAnsi="Arial" w:cs="Arial"/>
+          <w:sz w:val="24"/>
+          <w:szCs w:val="28"/>
+        </w:rPr>
+      </w:pPr>
+      <w:r>
+        <w:rPr>
+          <w:rFonts w:ascii="Arial" w:hAnsi="Arial" w:cs="Arial"/>
+          <w:sz w:val="24"/>
+          <w:szCs w:val="28"/>
+        </w:rPr>
+        <w:t>Bloqueado</w:t>
+      </w:r>
+    </w:p>
+    <w:p>
+      <w:pPr>
+        <w:pStyle w:val="Prrafodelista"/>
+        <w:numPr>
+          <w:ilvl w:val="0"/>
+          <w:numId w:val="3"/>
+        </w:numPr>
+        <w:jc w:val="both"/>
+        <w:rPr>
+          <w:rFonts w:ascii="Arial" w:hAnsi="Arial" w:cs="Arial"/>
+          <w:sz w:val="24"/>
+          <w:szCs w:val="28"/>
+        </w:rPr>
+      </w:pPr>
+      <w:r>
+        <w:rPr>
+          <w:rFonts w:ascii="Arial" w:hAnsi="Arial" w:cs="Arial"/>
+          <w:sz w:val="24"/>
+          <w:szCs w:val="28"/>
+        </w:rPr>
+        <w:t>Esperando</w:t>
+      </w:r>
+    </w:p>
+    <w:p>
+      <w:pPr>
+        <w:ind w:left="1080"/>
+        <w:jc w:val="both"/>
+        <w:rPr>
+          <w:rFonts w:ascii="Arial" w:hAnsi="Arial" w:cs="Arial"/>
+          <w:sz w:val="24"/>
+          <w:szCs w:val="28"/>
+        </w:rPr>
+      </w:pPr>
+      <w:r>
+        <w:rPr>
+          <w:rFonts w:ascii="Arial" w:hAnsi="Arial" w:cs="Arial"/>
+          <w:sz w:val="24"/>
+          <w:szCs w:val="28"/>
+        </w:rPr>
+        <w:t>Por ejemplo, cuando un hilo está esperando que se complete la I/O, se encuentra en el estado bloqueado. Es responsabilidad del programador de hilos reactivar y programar un hilo bloqueado / en espera. Un hilo en este estado no puede continuar su ejecución hasta que se mueva al estado ejecutable. Cualquier hilo en estos estados no consume ningún ciclo de CPU.</w:t>
+      </w:r>
+    </w:p>
+    <w:p>
+      <w:pPr>
+        <w:ind w:left="1080"/>
+        <w:jc w:val="both"/>
+        <w:rPr>
+          <w:rFonts w:ascii="Arial" w:hAnsi="Arial" w:cs="Arial"/>
+          <w:sz w:val="24"/>
+          <w:szCs w:val="28"/>
+        </w:rPr>
+      </w:pPr>
+      <w:r>
+        <w:rPr>
+          <w:rFonts w:ascii="Arial" w:hAnsi="Arial" w:cs="Arial"/>
+          <w:sz w:val="24"/>
+          <w:szCs w:val="28"/>
+        </w:rPr>
+        <w:t xml:space="preserve">Un </w:t>
+      </w:r>
+      <w:r>
+        <w:rPr>
+          <w:rFonts w:ascii="Arial" w:hAnsi="Arial" w:cs="Arial"/>
+          <w:sz w:val="24"/>
+          <w:szCs w:val="28"/>
+        </w:rPr>
+        <w:t xml:space="preserve">hilo </w:t>
+      </w:r>
+      <w:r>
+        <w:rPr>
+          <w:rFonts w:ascii="Arial" w:hAnsi="Arial" w:cs="Arial"/>
+          <w:sz w:val="24"/>
+          <w:szCs w:val="28"/>
+        </w:rPr>
+        <w:t>está en estado bloqueado cuando intenta acceder a una sección protegida de código que actualmente está bloqueada por otro</w:t>
+      </w:r>
+      <w:r>
+        <w:rPr>
+          <w:rFonts w:ascii="Arial" w:hAnsi="Arial" w:cs="Arial"/>
+          <w:sz w:val="24"/>
+          <w:szCs w:val="28"/>
+        </w:rPr>
+        <w:t xml:space="preserve"> hilo</w:t>
+      </w:r>
+      <w:r>
+        <w:rPr>
+          <w:rFonts w:ascii="Arial" w:hAnsi="Arial" w:cs="Arial"/>
+          <w:sz w:val="24"/>
+          <w:szCs w:val="28"/>
+        </w:rPr>
+        <w:t xml:space="preserve">. Cuando la sección protegida está desbloqueada, la programación selecciona uno de los hilos que está bloqueado para esa sección y lo mueve al estado ejecutable. Considerando que, un </w:t>
+      </w:r>
+      <w:r>
+        <w:rPr>
+          <w:rFonts w:ascii="Arial" w:hAnsi="Arial" w:cs="Arial"/>
+          <w:sz w:val="24"/>
+          <w:szCs w:val="28"/>
+        </w:rPr>
+        <w:t>hilo</w:t>
+      </w:r>
+      <w:r>
+        <w:rPr>
+          <w:rFonts w:ascii="Arial" w:hAnsi="Arial" w:cs="Arial"/>
+          <w:sz w:val="24"/>
+          <w:szCs w:val="28"/>
+        </w:rPr>
+        <w:t xml:space="preserve"> está en estado de espera cuando espera a otro </w:t>
+      </w:r>
+      <w:r>
+        <w:rPr>
+          <w:rFonts w:ascii="Arial" w:hAnsi="Arial" w:cs="Arial"/>
+          <w:sz w:val="24"/>
+          <w:szCs w:val="28"/>
+        </w:rPr>
+        <w:t xml:space="preserve">hilo </w:t>
+      </w:r>
+      <w:r>
+        <w:rPr>
+          <w:rFonts w:ascii="Arial" w:hAnsi="Arial" w:cs="Arial"/>
+          <w:sz w:val="24"/>
+          <w:szCs w:val="28"/>
+        </w:rPr>
+        <w:t>en una condición. Cuando se cumple esta condición, se notifica al programador y el hilo en espera se mueve al estado ejecutable.</w:t>
+      </w:r>
+    </w:p>
+    <w:p>
+      <w:pPr>
+        <w:ind w:left="1080"/>
+        <w:jc w:val="both"/>
+        <w:rPr>
+          <w:rFonts w:ascii="Arial" w:hAnsi="Arial" w:cs="Arial"/>
+          <w:sz w:val="24"/>
+          <w:szCs w:val="28"/>
+        </w:rPr>
+      </w:pPr>
+      <w:r>
+        <w:rPr>
+          <w:rFonts w:ascii="Arial" w:hAnsi="Arial" w:cs="Arial"/>
+          <w:sz w:val="24"/>
+          <w:szCs w:val="28"/>
+        </w:rPr>
+        <w:t>Si un</w:t>
+      </w:r>
+      <w:r>
+        <w:rPr>
+          <w:rFonts w:ascii="Arial" w:hAnsi="Arial" w:cs="Arial"/>
+          <w:sz w:val="24"/>
+          <w:szCs w:val="28"/>
+        </w:rPr>
+        <w:t xml:space="preserve"> hilo</w:t>
+      </w:r>
+      <w:r>
+        <w:rPr>
+          <w:rFonts w:ascii="Arial" w:hAnsi="Arial" w:cs="Arial"/>
+          <w:sz w:val="24"/>
+          <w:szCs w:val="28"/>
+        </w:rPr>
+        <w:t xml:space="preserve"> que se está ejecutando actualmente se mueve al estado bloqueado / en espera, el programador de </w:t>
+      </w:r>
+      <w:r>
+        <w:rPr>
+          <w:rFonts w:ascii="Arial" w:hAnsi="Arial" w:cs="Arial"/>
+          <w:sz w:val="24"/>
+          <w:szCs w:val="28"/>
+        </w:rPr>
+        <w:t xml:space="preserve">hilos </w:t>
+      </w:r>
+      <w:r>
+        <w:rPr>
+          <w:rFonts w:ascii="Arial" w:hAnsi="Arial" w:cs="Arial"/>
+          <w:sz w:val="24"/>
+          <w:szCs w:val="28"/>
+        </w:rPr>
+        <w:t xml:space="preserve">programará otro </w:t>
+      </w:r>
+      <w:r>
+        <w:rPr>
+          <w:rFonts w:ascii="Arial" w:hAnsi="Arial" w:cs="Arial"/>
+          <w:sz w:val="24"/>
+          <w:szCs w:val="28"/>
+        </w:rPr>
+        <w:t>hilo</w:t>
+      </w:r>
+      <w:r>
+        <w:rPr>
+          <w:rFonts w:ascii="Arial" w:hAnsi="Arial" w:cs="Arial"/>
+          <w:sz w:val="24"/>
+          <w:szCs w:val="28"/>
+        </w:rPr>
+        <w:t xml:space="preserve"> en el estado ejecutable. Es responsabilidad del programador de hilos determinar qué hilo ejecutar.</w:t>
+      </w:r>
+    </w:p>
+    <w:p>
+      <w:pPr>
+        <w:pStyle w:val="Prrafodelista"/>
+        <w:numPr>
+          <w:ilvl w:val="0"/>
+          <w:numId w:val="2"/>
+        </w:numPr>
+        <w:jc w:val="both"/>
+        <w:rPr>
+          <w:rFonts w:ascii="Arial" w:hAnsi="Arial" w:cs="Arial"/>
+          <w:sz w:val="24"/>
+          <w:szCs w:val="28"/>
+        </w:rPr>
+      </w:pPr>
+      <w:r>
+        <w:rPr>
+          <w:rFonts w:ascii="Arial" w:hAnsi="Arial" w:cs="Arial"/>
+          <w:b/>
+          <w:sz w:val="24"/>
+          <w:szCs w:val="28"/>
+        </w:rPr>
+        <w:t>Tiempo de espera</w:t>
+      </w:r>
+      <w:r>
+        <w:rPr>
+          <w:rFonts w:ascii="Arial" w:hAnsi="Arial" w:cs="Arial"/>
+          <w:sz w:val="24"/>
+          <w:szCs w:val="28"/>
+        </w:rPr>
+        <w:t xml:space="preserve">: un hilo se encuentra en estado de tiempo de espera cuando llama a un método con un parámetro de tiempo de espera. Un hilo se encuentra en este estado hasta que se completa el tiempo de espera o hasta que se recibe una notificación. Por ejemplo, cuando un </w:t>
+      </w:r>
+      <w:r>
+        <w:rPr>
+          <w:rFonts w:ascii="Arial" w:hAnsi="Arial" w:cs="Arial"/>
+          <w:sz w:val="24"/>
+          <w:szCs w:val="28"/>
+        </w:rPr>
+        <w:t>hilo</w:t>
+      </w:r>
+      <w:r>
+        <w:rPr>
+          <w:rFonts w:ascii="Arial" w:hAnsi="Arial" w:cs="Arial"/>
+          <w:sz w:val="24"/>
+          <w:szCs w:val="28"/>
+        </w:rPr>
+        <w:t xml:space="preserve"> llama a suspensión o espera condicional, se mueve al estado de espera temporizada.</w:t>
+      </w:r>
+    </w:p>
+    <w:p>
+      <w:pPr>
+        <w:pStyle w:val="Prrafodelista"/>
+        <w:numPr>
+          <w:ilvl w:val="0"/>
+          <w:numId w:val="2"/>
+        </w:numPr>
+        <w:jc w:val="both"/>
+        <w:rPr>
+          <w:rFonts w:ascii="Arial" w:hAnsi="Arial" w:cs="Arial"/>
+          <w:sz w:val="24"/>
+          <w:szCs w:val="28"/>
+        </w:rPr>
+      </w:pPr>
+      <w:r>
+        <w:rPr>
+          <w:rFonts w:ascii="Arial" w:hAnsi="Arial" w:cs="Arial"/>
+          <w:b/>
+          <w:sz w:val="24"/>
+          <w:szCs w:val="28"/>
+        </w:rPr>
+        <w:t>Estado terminado</w:t>
+      </w:r>
+      <w:r>
+        <w:rPr>
+          <w:rFonts w:ascii="Arial" w:hAnsi="Arial" w:cs="Arial"/>
+          <w:sz w:val="24"/>
+          <w:szCs w:val="28"/>
+        </w:rPr>
+        <w:t xml:space="preserve">: un </w:t>
+      </w:r>
+      <w:r>
+        <w:rPr>
+          <w:rFonts w:ascii="Arial" w:hAnsi="Arial" w:cs="Arial"/>
+          <w:sz w:val="24"/>
+          <w:szCs w:val="28"/>
+        </w:rPr>
+        <w:t xml:space="preserve">hilo </w:t>
+      </w:r>
+      <w:r>
+        <w:rPr>
+          <w:rFonts w:ascii="Arial" w:hAnsi="Arial" w:cs="Arial"/>
+          <w:sz w:val="24"/>
+          <w:szCs w:val="28"/>
+        </w:rPr>
+        <w:t>termina debido a cualquiera de los siguientes motivos:</w:t>
+      </w:r>
+    </w:p>
+    <w:p>
+      <w:pPr>
+        <w:pStyle w:val="Prrafodelista"/>
+        <w:numPr>
+          <w:ilvl w:val="0"/>
+          <w:numId w:val="4"/>
+        </w:numPr>
+        <w:jc w:val="both"/>
+        <w:rPr>
+          <w:rFonts w:ascii="Arial" w:hAnsi="Arial" w:cs="Arial"/>
+          <w:sz w:val="24"/>
+          <w:szCs w:val="28"/>
+        </w:rPr>
+      </w:pPr>
+      <w:r>
+        <w:rPr>
+          <w:rFonts w:ascii="Arial" w:hAnsi="Arial" w:cs="Arial"/>
+          <w:sz w:val="24"/>
+          <w:szCs w:val="28"/>
+        </w:rPr>
+        <w:lastRenderedPageBreak/>
+        <w:t>Porque existe normalmente. Esto sucede cuando el código del hilo ha sido ejecutado por completo por el programa.</w:t>
+      </w:r>
+    </w:p>
+    <w:p>
+      <w:pPr>
+        <w:pStyle w:val="Prrafodelista"/>
+        <w:numPr>
+          <w:ilvl w:val="0"/>
+          <w:numId w:val="4"/>
+        </w:numPr>
+        <w:jc w:val="both"/>
+        <w:rPr>
+          <w:rFonts w:ascii="Arial" w:hAnsi="Arial" w:cs="Arial"/>
+          <w:sz w:val="24"/>
+          <w:szCs w:val="28"/>
+        </w:rPr>
+      </w:pPr>
+      <w:r>
+        <w:rPr>
+          <w:rFonts w:ascii="Arial" w:hAnsi="Arial" w:cs="Arial"/>
+          <w:sz w:val="24"/>
+          <w:szCs w:val="28"/>
+        </w:rPr>
+        <w:t>Porque se produjo un evento erróneo inusual, como un error de segmentación o una excepción no controlada.</w:t>
+      </w:r>
+    </w:p>
+    <w:p>
+      <w:pPr>
+        <w:pStyle w:val="Prrafodelista"/>
+        <w:ind w:left="1440"/>
+        <w:jc w:val="both"/>
+        <w:rPr>
+          <w:rFonts w:ascii="Arial" w:hAnsi="Arial" w:cs="Arial"/>
+          <w:sz w:val="24"/>
+          <w:szCs w:val="28"/>
+        </w:rPr>
+      </w:pPr>
+      <w:r>
+        <w:rPr>
+          <w:rFonts w:ascii="Arial" w:hAnsi="Arial" w:cs="Arial"/>
+          <w:sz w:val="24"/>
+          <w:szCs w:val="28"/>
+        </w:rPr>
+        <w:t xml:space="preserve">Un </w:t>
+      </w:r>
+      <w:r>
+        <w:rPr>
+          <w:rFonts w:ascii="Arial" w:hAnsi="Arial" w:cs="Arial"/>
+          <w:sz w:val="24"/>
+          <w:szCs w:val="28"/>
+        </w:rPr>
+        <w:t>hilo</w:t>
+      </w:r>
+      <w:r>
+        <w:rPr>
+          <w:rFonts w:ascii="Arial" w:hAnsi="Arial" w:cs="Arial"/>
+          <w:sz w:val="24"/>
+          <w:szCs w:val="28"/>
+        </w:rPr>
+        <w:t xml:space="preserve"> que se encuentra en estado terminado ya no consume ningún ciclo de CPU.</w:t>
+      </w:r>
+    </w:p>
+    <w:p>
+      <w:pPr>
+        <w:jc w:val="both"/>
+        <w:rPr>
+          <w:rFonts w:ascii="Arial" w:hAnsi="Arial" w:cs="Arial"/>
+          <w:b/>
+          <w:sz w:val="24"/>
+          <w:szCs w:val="28"/>
+        </w:rPr>
+      </w:pPr>
+      <w:r>
+        <w:rPr>
+          <w:rFonts w:ascii="Arial" w:hAnsi="Arial" w:cs="Arial"/>
+          <w:b/>
+          <w:sz w:val="24"/>
+          <w:szCs w:val="28"/>
+        </w:rPr>
+        <w:t xml:space="preserve">Implementando </w:t>
+      </w:r>
+      <w:r>
+        <w:rPr>
+          <w:rFonts w:ascii="Arial" w:hAnsi="Arial" w:cs="Arial"/>
+          <w:b/>
+          <w:sz w:val="24"/>
+          <w:szCs w:val="28"/>
+        </w:rPr>
+        <w:t xml:space="preserve">Estados de Hilos </w:t>
+      </w:r>
+      <w:r>
+        <w:rPr>
+          <w:rFonts w:ascii="Arial" w:hAnsi="Arial" w:cs="Arial"/>
+          <w:b/>
+          <w:sz w:val="24"/>
+          <w:szCs w:val="28"/>
+        </w:rPr>
+        <w:t>en Java</w:t>
+      </w:r>
+    </w:p>
+    <w:p>
+      <w:pPr>
+        <w:jc w:val="both"/>
+        <w:rPr>
+          <w:rFonts w:ascii="Arial" w:hAnsi="Arial" w:cs="Arial"/>
+          <w:sz w:val="24"/>
+          <w:szCs w:val="28"/>
+        </w:rPr>
+      </w:pPr>
+      <w:r>
+        <w:rPr>
+          <w:rFonts w:ascii="Arial" w:hAnsi="Arial" w:cs="Arial"/>
+          <w:sz w:val="24"/>
+          <w:szCs w:val="28"/>
+        </w:rPr>
+        <w:t xml:space="preserve">En Java, para obtener el estado actual del hilo, use el método </w:t>
+      </w:r>
+      <w:proofErr w:type="spellStart"/>
+      <w:r>
+        <w:rPr>
+          <w:rFonts w:ascii="Arial" w:hAnsi="Arial" w:cs="Arial"/>
+          <w:sz w:val="24"/>
+          <w:szCs w:val="28"/>
+        </w:rPr>
+        <w:t>Thread.getState</w:t>
+      </w:r>
+      <w:proofErr w:type="spellEnd"/>
+      <w:r>
+        <w:rPr>
+          <w:rFonts w:ascii="Arial" w:hAnsi="Arial" w:cs="Arial"/>
+          <w:sz w:val="24"/>
+          <w:szCs w:val="28"/>
+        </w:rPr>
+        <w:t xml:space="preserve">() para obtener el estado actual del hilo. Java proporciona la clase </w:t>
+      </w:r>
+      <w:proofErr w:type="spellStart"/>
+      <w:proofErr w:type="gramStart"/>
+      <w:r>
+        <w:rPr>
+          <w:rFonts w:ascii="Arial" w:hAnsi="Arial" w:cs="Arial"/>
+          <w:sz w:val="24"/>
+          <w:szCs w:val="28"/>
+        </w:rPr>
+        <w:t>java.lang</w:t>
+      </w:r>
+      <w:proofErr w:type="gramEnd"/>
+      <w:r>
+        <w:rPr>
+          <w:rFonts w:ascii="Arial" w:hAnsi="Arial" w:cs="Arial"/>
+          <w:sz w:val="24"/>
+          <w:szCs w:val="28"/>
+        </w:rPr>
+        <w:t>.Thread.State</w:t>
+      </w:r>
+      <w:proofErr w:type="spellEnd"/>
+      <w:r>
+        <w:rPr>
+          <w:rFonts w:ascii="Arial" w:hAnsi="Arial" w:cs="Arial"/>
+          <w:sz w:val="24"/>
+          <w:szCs w:val="28"/>
+        </w:rPr>
+        <w:t xml:space="preserve"> que define las constantes ENUM para el estado de un hilo, como resume lo siguiente:</w:t>
+      </w:r>
+    </w:p>
+    <w:p>
+      <w:pPr>
+        <w:pStyle w:val="Prrafodelista"/>
+        <w:numPr>
+          <w:ilvl w:val="0"/>
+          <w:numId w:val="5"/>
+        </w:numPr>
+        <w:jc w:val="both"/>
+        <w:rPr>
+          <w:rFonts w:ascii="Arial" w:hAnsi="Arial" w:cs="Arial"/>
+          <w:b/>
+          <w:sz w:val="24"/>
+          <w:szCs w:val="24"/>
+        </w:rPr>
+      </w:pPr>
+      <w:r>
+        <w:rPr>
+          <w:rFonts w:ascii="Arial" w:hAnsi="Arial" w:cs="Arial"/>
+          <w:b/>
+          <w:sz w:val="24"/>
+          <w:szCs w:val="24"/>
+        </w:rPr>
+        <w:t>Tipo constante: Nuevo</w:t>
+      </w:r>
+      <w:r>
+        <w:rPr>
+          <w:rFonts w:ascii="Arial" w:hAnsi="Arial" w:cs="Arial"/>
+          <w:b/>
+          <w:sz w:val="24"/>
+          <w:szCs w:val="24"/>
+        </w:rPr>
+        <w:t xml:space="preserve"> (NEW)</w:t>
+      </w:r>
+    </w:p>
+    <w:p>
+      <w:pPr>
+        <w:pStyle w:val="Prrafodelista"/>
+        <w:jc w:val="both"/>
+        <w:rPr>
+          <w:rFonts w:ascii="Arial" w:hAnsi="Arial" w:cs="Arial"/>
+          <w:sz w:val="24"/>
+          <w:szCs w:val="24"/>
+          <w:lang w:val="en-US"/>
+        </w:rPr>
+      </w:pPr>
+      <w:proofErr w:type="spellStart"/>
+      <w:r>
+        <w:rPr>
+          <w:rFonts w:ascii="Arial" w:hAnsi="Arial" w:cs="Arial"/>
+          <w:sz w:val="24"/>
+          <w:szCs w:val="24"/>
+          <w:lang w:val="en-US"/>
+        </w:rPr>
+        <w:t>Declaración</w:t>
+      </w:r>
+      <w:proofErr w:type="spellEnd"/>
+      <w:r>
+        <w:rPr>
+          <w:rFonts w:ascii="Arial" w:hAnsi="Arial" w:cs="Arial"/>
+          <w:sz w:val="24"/>
+          <w:szCs w:val="24"/>
+          <w:lang w:val="en-US"/>
+        </w:rPr>
+        <w:t xml:space="preserve">:  </w:t>
+      </w:r>
+      <w:r>
+        <w:rPr>
+          <w:rFonts w:ascii="Arial" w:hAnsi="Arial" w:cs="Arial"/>
+          <w:sz w:val="24"/>
+          <w:szCs w:val="24"/>
+          <w:lang w:val="en-US"/>
+        </w:rPr>
+        <w:t xml:space="preserve">public static final </w:t>
+      </w:r>
+      <w:proofErr w:type="spellStart"/>
+      <w:r>
+        <w:rPr>
+          <w:rFonts w:ascii="Arial" w:hAnsi="Arial" w:cs="Arial"/>
+          <w:sz w:val="24"/>
+          <w:szCs w:val="24"/>
+          <w:lang w:val="en-US"/>
+        </w:rPr>
+        <w:t>Thread.State</w:t>
+      </w:r>
+      <w:proofErr w:type="spellEnd"/>
+      <w:r>
+        <w:rPr>
+          <w:rFonts w:ascii="Arial" w:hAnsi="Arial" w:cs="Arial"/>
+          <w:sz w:val="24"/>
+          <w:szCs w:val="24"/>
+          <w:lang w:val="en-US"/>
+        </w:rPr>
+        <w:t xml:space="preserve"> NEW</w:t>
+      </w:r>
+    </w:p>
+    <w:p>
+      <w:pPr>
+        <w:pStyle w:val="Prrafodelista"/>
+        <w:jc w:val="both"/>
+        <w:rPr>
+          <w:rFonts w:ascii="Arial" w:hAnsi="Arial" w:cs="Arial"/>
+          <w:sz w:val="24"/>
+          <w:szCs w:val="24"/>
+        </w:rPr>
+      </w:pPr>
+      <w:r>
+        <w:rPr>
+          <w:rFonts w:ascii="Arial" w:hAnsi="Arial" w:cs="Arial"/>
+          <w:sz w:val="24"/>
+          <w:szCs w:val="24"/>
+        </w:rPr>
+        <w:t>Descripción: estado del hilo para un hilo que aún no se ha iniciado.</w:t>
+      </w:r>
+    </w:p>
+    <w:p>
+      <w:pPr>
+        <w:pStyle w:val="Prrafodelista"/>
+        <w:numPr>
+          <w:ilvl w:val="0"/>
+          <w:numId w:val="5"/>
+        </w:numPr>
+        <w:jc w:val="both"/>
+        <w:rPr>
+          <w:rFonts w:ascii="Arial" w:hAnsi="Arial" w:cs="Arial"/>
+          <w:b/>
+          <w:sz w:val="24"/>
+          <w:szCs w:val="24"/>
+        </w:rPr>
+      </w:pPr>
+      <w:r>
+        <w:rPr>
+          <w:rFonts w:ascii="Arial" w:hAnsi="Arial" w:cs="Arial"/>
+          <w:b/>
+          <w:sz w:val="24"/>
+          <w:szCs w:val="24"/>
+        </w:rPr>
+        <w:t>Tipo de constante: Ejecutable</w:t>
+      </w:r>
+      <w:r>
+        <w:rPr>
+          <w:rFonts w:ascii="Arial" w:hAnsi="Arial" w:cs="Arial"/>
+          <w:b/>
+          <w:sz w:val="24"/>
+          <w:szCs w:val="24"/>
+        </w:rPr>
+        <w:t xml:space="preserve"> (RUNNABLE)</w:t>
+      </w:r>
+    </w:p>
+    <w:p>
+      <w:pPr>
+        <w:pStyle w:val="Prrafodelista"/>
+        <w:jc w:val="both"/>
+        <w:rPr>
+          <w:rFonts w:ascii="Arial" w:hAnsi="Arial" w:cs="Arial"/>
+          <w:sz w:val="24"/>
+          <w:szCs w:val="28"/>
+          <w:lang w:val="en-US"/>
+        </w:rPr>
+      </w:pPr>
+      <w:proofErr w:type="spellStart"/>
+      <w:r>
+        <w:rPr>
+          <w:rFonts w:ascii="Arial" w:hAnsi="Arial" w:cs="Arial"/>
+          <w:sz w:val="24"/>
+          <w:szCs w:val="28"/>
+          <w:lang w:val="en-US"/>
+        </w:rPr>
+        <w:t>Declaración</w:t>
+      </w:r>
+      <w:proofErr w:type="spellEnd"/>
+      <w:r>
+        <w:rPr>
+          <w:rFonts w:ascii="Arial" w:hAnsi="Arial" w:cs="Arial"/>
+          <w:sz w:val="24"/>
+          <w:szCs w:val="28"/>
+          <w:lang w:val="en-US"/>
+        </w:rPr>
+        <w:t xml:space="preserve">:  </w:t>
+      </w:r>
+      <w:r>
+        <w:rPr>
+          <w:rFonts w:ascii="Arial" w:hAnsi="Arial" w:cs="Arial"/>
+          <w:sz w:val="24"/>
+          <w:szCs w:val="28"/>
+          <w:lang w:val="en-US"/>
+        </w:rPr>
+        <w:t xml:space="preserve">public static final </w:t>
+      </w:r>
+      <w:proofErr w:type="spellStart"/>
+      <w:r>
+        <w:rPr>
+          <w:rFonts w:ascii="Arial" w:hAnsi="Arial" w:cs="Arial"/>
+          <w:sz w:val="24"/>
+          <w:szCs w:val="28"/>
+          <w:lang w:val="en-US"/>
+        </w:rPr>
+        <w:t>Thread.State</w:t>
+      </w:r>
+      <w:proofErr w:type="spellEnd"/>
+      <w:r>
+        <w:rPr>
+          <w:rFonts w:ascii="Arial" w:hAnsi="Arial" w:cs="Arial"/>
+          <w:sz w:val="24"/>
+          <w:szCs w:val="28"/>
+          <w:lang w:val="en-US"/>
+        </w:rPr>
+        <w:t xml:space="preserve"> RUNNABLE</w:t>
+      </w:r>
+    </w:p>
+    <w:p>
+      <w:pPr>
+        <w:pStyle w:val="Prrafodelista"/>
+        <w:jc w:val="both"/>
+        <w:rPr>
+          <w:rFonts w:ascii="Arial" w:hAnsi="Arial" w:cs="Arial"/>
+          <w:sz w:val="24"/>
+          <w:szCs w:val="28"/>
+        </w:rPr>
+      </w:pPr>
+      <w:r>
+        <w:rPr>
+          <w:rFonts w:ascii="Arial" w:hAnsi="Arial" w:cs="Arial"/>
+          <w:sz w:val="24"/>
+          <w:szCs w:val="28"/>
+        </w:rPr>
+        <w:t xml:space="preserve">Descripción: Estado del hilo para un hilo ejecutable. Un </w:t>
+      </w:r>
+      <w:r>
+        <w:rPr>
+          <w:rFonts w:ascii="Arial" w:hAnsi="Arial" w:cs="Arial"/>
+          <w:sz w:val="24"/>
+          <w:szCs w:val="28"/>
+        </w:rPr>
+        <w:t>hilo</w:t>
+      </w:r>
+      <w:r>
+        <w:rPr>
+          <w:rFonts w:ascii="Arial" w:hAnsi="Arial" w:cs="Arial"/>
+          <w:sz w:val="24"/>
+          <w:szCs w:val="28"/>
+        </w:rPr>
+        <w:t xml:space="preserve"> en el estado ejecutable se está ejecutando en la máquina virtual </w:t>
+      </w:r>
+      <w:proofErr w:type="gramStart"/>
+      <w:r>
+        <w:rPr>
+          <w:rFonts w:ascii="Arial" w:hAnsi="Arial" w:cs="Arial"/>
+          <w:sz w:val="24"/>
+          <w:szCs w:val="28"/>
+        </w:rPr>
+        <w:t>Java</w:t>
+      </w:r>
+      <w:proofErr w:type="gramEnd"/>
+      <w:r>
+        <w:rPr>
+          <w:rFonts w:ascii="Arial" w:hAnsi="Arial" w:cs="Arial"/>
+          <w:sz w:val="24"/>
+          <w:szCs w:val="28"/>
+        </w:rPr>
+        <w:t xml:space="preserve"> pero puede estar esperando otros recursos del sistema operativo, como el procesador.</w:t>
+      </w:r>
+    </w:p>
+    <w:p>
+      <w:pPr>
+        <w:pStyle w:val="Prrafodelista"/>
+        <w:numPr>
+          <w:ilvl w:val="0"/>
+          <w:numId w:val="5"/>
+        </w:numPr>
+        <w:jc w:val="both"/>
+        <w:rPr>
+          <w:rFonts w:ascii="Arial" w:hAnsi="Arial" w:cs="Arial"/>
+          <w:b/>
+          <w:sz w:val="24"/>
+          <w:szCs w:val="28"/>
+        </w:rPr>
+      </w:pPr>
+      <w:r>
+        <w:rPr>
+          <w:rFonts w:ascii="Arial" w:hAnsi="Arial" w:cs="Arial"/>
+          <w:b/>
+          <w:sz w:val="24"/>
+          <w:szCs w:val="28"/>
+        </w:rPr>
+        <w:t>Tipo de constante: Bloqueado</w:t>
+      </w:r>
+      <w:r>
+        <w:rPr>
+          <w:rFonts w:ascii="Arial" w:hAnsi="Arial" w:cs="Arial"/>
+          <w:b/>
+          <w:sz w:val="24"/>
+          <w:szCs w:val="28"/>
+        </w:rPr>
+        <w:t xml:space="preserve"> (</w:t>
+      </w:r>
+      <w:r>
+        <w:rPr>
+          <w:rFonts w:ascii="Arial" w:hAnsi="Arial" w:cs="Arial"/>
+          <w:b/>
+          <w:sz w:val="24"/>
+          <w:szCs w:val="28"/>
+        </w:rPr>
+        <w:t>BLOCKED</w:t>
+      </w:r>
+      <w:r>
+        <w:rPr>
+          <w:rFonts w:ascii="Arial" w:hAnsi="Arial" w:cs="Arial"/>
+          <w:b/>
+          <w:sz w:val="24"/>
+          <w:szCs w:val="28"/>
+        </w:rPr>
+        <w:t>)</w:t>
+      </w:r>
+    </w:p>
+    <w:p>
+      <w:pPr>
+        <w:pStyle w:val="Prrafodelista"/>
+        <w:jc w:val="both"/>
+        <w:rPr>
+          <w:rFonts w:ascii="Arial" w:hAnsi="Arial" w:cs="Arial"/>
+          <w:sz w:val="24"/>
+          <w:szCs w:val="28"/>
+          <w:lang w:val="en-US"/>
+        </w:rPr>
+      </w:pPr>
+      <w:proofErr w:type="spellStart"/>
+      <w:r>
+        <w:rPr>
+          <w:rFonts w:ascii="Arial" w:hAnsi="Arial" w:cs="Arial"/>
+          <w:sz w:val="24"/>
+          <w:szCs w:val="28"/>
+          <w:lang w:val="en-US"/>
+        </w:rPr>
+        <w:t>Declaración</w:t>
+      </w:r>
+      <w:proofErr w:type="spellEnd"/>
+      <w:r>
+        <w:rPr>
+          <w:rFonts w:ascii="Arial" w:hAnsi="Arial" w:cs="Arial"/>
+          <w:sz w:val="24"/>
+          <w:szCs w:val="28"/>
+          <w:lang w:val="en-US"/>
+        </w:rPr>
+        <w:t xml:space="preserve">: </w:t>
+      </w:r>
+      <w:r>
+        <w:rPr>
+          <w:rFonts w:ascii="Arial" w:hAnsi="Arial" w:cs="Arial"/>
+          <w:sz w:val="24"/>
+          <w:szCs w:val="28"/>
+          <w:lang w:val="en-US"/>
+        </w:rPr>
+        <w:t xml:space="preserve">public static final </w:t>
+      </w:r>
+      <w:proofErr w:type="spellStart"/>
+      <w:r>
+        <w:rPr>
+          <w:rFonts w:ascii="Arial" w:hAnsi="Arial" w:cs="Arial"/>
+          <w:sz w:val="24"/>
+          <w:szCs w:val="28"/>
+          <w:lang w:val="en-US"/>
+        </w:rPr>
+        <w:t>Thread.State</w:t>
+      </w:r>
+      <w:proofErr w:type="spellEnd"/>
+      <w:r>
+        <w:rPr>
+          <w:rFonts w:ascii="Arial" w:hAnsi="Arial" w:cs="Arial"/>
+          <w:sz w:val="24"/>
+          <w:szCs w:val="28"/>
+          <w:lang w:val="en-US"/>
+        </w:rPr>
+        <w:t xml:space="preserve"> BLOCKED</w:t>
+      </w:r>
+    </w:p>
+    <w:p>
+      <w:pPr>
+        <w:pStyle w:val="Prrafodelista"/>
+        <w:jc w:val="both"/>
+        <w:rPr>
+          <w:rFonts w:ascii="Arial" w:hAnsi="Arial" w:cs="Arial"/>
+          <w:sz w:val="24"/>
+          <w:szCs w:val="28"/>
+        </w:rPr>
+      </w:pPr>
+      <w:r>
+        <w:rPr>
+          <w:rFonts w:ascii="Arial" w:hAnsi="Arial" w:cs="Arial"/>
+          <w:sz w:val="24"/>
+          <w:szCs w:val="28"/>
+        </w:rPr>
+        <w:t xml:space="preserve">Descripción: Estado del hilo para un hilo bloqueado esperando un bloqueo del monitor. Un </w:t>
+      </w:r>
+      <w:r>
+        <w:rPr>
+          <w:rFonts w:ascii="Arial" w:hAnsi="Arial" w:cs="Arial"/>
+          <w:sz w:val="24"/>
+          <w:szCs w:val="28"/>
+        </w:rPr>
+        <w:t>hilo</w:t>
+      </w:r>
+      <w:r>
+        <w:rPr>
+          <w:rFonts w:ascii="Arial" w:hAnsi="Arial" w:cs="Arial"/>
+          <w:sz w:val="24"/>
+          <w:szCs w:val="28"/>
+        </w:rPr>
+        <w:t xml:space="preserve"> en el estado bloqueado está esperando a que un bloqueo de monitor ingrese a un bloque / método sincronizado o vuelva a ingresar a un bloque / método sincronizado después de llamar a </w:t>
+      </w:r>
+      <w:proofErr w:type="spellStart"/>
+      <w:r>
+        <w:rPr>
+          <w:rFonts w:ascii="Arial" w:hAnsi="Arial" w:cs="Arial"/>
+          <w:sz w:val="24"/>
+          <w:szCs w:val="28"/>
+        </w:rPr>
+        <w:t>Object.wait</w:t>
+      </w:r>
+      <w:proofErr w:type="spellEnd"/>
+      <w:r>
+        <w:rPr>
+          <w:rFonts w:ascii="Arial" w:hAnsi="Arial" w:cs="Arial"/>
+          <w:sz w:val="24"/>
+          <w:szCs w:val="28"/>
+        </w:rPr>
+        <w:t>(</w:t>
+      </w:r>
+      <w:r>
+        <w:rPr>
+          <w:rFonts w:ascii="Arial" w:hAnsi="Arial" w:cs="Arial"/>
+          <w:sz w:val="24"/>
+          <w:szCs w:val="28"/>
+        </w:rPr>
+        <w:t>).</w:t>
+      </w:r>
+    </w:p>
+    <w:p>
+      <w:pPr>
+        <w:pStyle w:val="Prrafodelista"/>
+        <w:numPr>
+          <w:ilvl w:val="0"/>
+          <w:numId w:val="5"/>
+        </w:numPr>
+        <w:jc w:val="both"/>
+        <w:rPr>
+          <w:rFonts w:ascii="Arial" w:hAnsi="Arial" w:cs="Arial"/>
+          <w:b/>
+          <w:sz w:val="24"/>
+          <w:szCs w:val="28"/>
+        </w:rPr>
+      </w:pPr>
+      <w:r>
+        <w:rPr>
+          <w:rFonts w:ascii="Arial" w:hAnsi="Arial" w:cs="Arial"/>
+          <w:b/>
+          <w:sz w:val="24"/>
+          <w:szCs w:val="28"/>
+        </w:rPr>
+        <w:t>Tipo constante: En espera</w:t>
+      </w:r>
+      <w:r>
+        <w:rPr>
+          <w:rFonts w:ascii="Arial" w:hAnsi="Arial" w:cs="Arial"/>
+          <w:b/>
+          <w:sz w:val="24"/>
+          <w:szCs w:val="28"/>
+        </w:rPr>
+        <w:t xml:space="preserve"> </w:t>
+      </w:r>
+      <w:r>
+        <w:rPr>
+          <w:rFonts w:ascii="Arial" w:hAnsi="Arial" w:cs="Arial"/>
+          <w:b/>
+          <w:sz w:val="24"/>
+          <w:szCs w:val="28"/>
+        </w:rPr>
+        <w:t>(</w:t>
+      </w:r>
+      <w:r>
+        <w:rPr>
+          <w:rFonts w:ascii="Arial" w:hAnsi="Arial" w:cs="Arial"/>
+          <w:b/>
+          <w:sz w:val="24"/>
+          <w:szCs w:val="28"/>
+        </w:rPr>
+        <w:t>WAITING</w:t>
+      </w:r>
+      <w:r>
+        <w:rPr>
+          <w:rFonts w:ascii="Arial" w:hAnsi="Arial" w:cs="Arial"/>
+          <w:b/>
+          <w:sz w:val="24"/>
+          <w:szCs w:val="28"/>
+        </w:rPr>
+        <w:t>)</w:t>
+      </w:r>
+    </w:p>
+    <w:p>
+      <w:pPr>
+        <w:pStyle w:val="Prrafodelista"/>
+        <w:jc w:val="both"/>
+        <w:rPr>
+          <w:rFonts w:ascii="Arial" w:hAnsi="Arial" w:cs="Arial"/>
+          <w:sz w:val="24"/>
+          <w:szCs w:val="28"/>
+          <w:lang w:val="en-US"/>
+        </w:rPr>
+      </w:pPr>
+      <w:proofErr w:type="spellStart"/>
+      <w:r>
+        <w:rPr>
+          <w:rFonts w:ascii="Arial" w:hAnsi="Arial" w:cs="Arial"/>
+          <w:sz w:val="24"/>
+          <w:szCs w:val="28"/>
+          <w:lang w:val="en-US"/>
+        </w:rPr>
+        <w:t>Declaración</w:t>
+      </w:r>
+      <w:proofErr w:type="spellEnd"/>
+      <w:r>
+        <w:rPr>
+          <w:rFonts w:ascii="Arial" w:hAnsi="Arial" w:cs="Arial"/>
+          <w:sz w:val="24"/>
+          <w:szCs w:val="28"/>
+          <w:lang w:val="en-US"/>
+        </w:rPr>
+        <w:t xml:space="preserve">: </w:t>
+      </w:r>
+      <w:r>
+        <w:rPr>
+          <w:rFonts w:ascii="Arial" w:hAnsi="Arial" w:cs="Arial"/>
+          <w:sz w:val="24"/>
+          <w:szCs w:val="28"/>
+          <w:lang w:val="en-US"/>
+        </w:rPr>
+        <w:t xml:space="preserve">public static final </w:t>
+      </w:r>
+      <w:proofErr w:type="spellStart"/>
+      <w:r>
+        <w:rPr>
+          <w:rFonts w:ascii="Arial" w:hAnsi="Arial" w:cs="Arial"/>
+          <w:sz w:val="24"/>
+          <w:szCs w:val="28"/>
+          <w:lang w:val="en-US"/>
+        </w:rPr>
+        <w:t>Thread.State</w:t>
+      </w:r>
+      <w:proofErr w:type="spellEnd"/>
+      <w:r>
+        <w:rPr>
+          <w:rFonts w:ascii="Arial" w:hAnsi="Arial" w:cs="Arial"/>
+          <w:sz w:val="24"/>
+          <w:szCs w:val="28"/>
+          <w:lang w:val="en-US"/>
+        </w:rPr>
+        <w:t xml:space="preserve"> WAITING</w:t>
+      </w:r>
+    </w:p>
+    <w:p>
+      <w:pPr>
+        <w:pStyle w:val="Prrafodelista"/>
+        <w:jc w:val="both"/>
+        <w:rPr>
+          <w:rFonts w:ascii="Arial" w:hAnsi="Arial" w:cs="Arial"/>
+          <w:sz w:val="24"/>
+          <w:szCs w:val="28"/>
+        </w:rPr>
+      </w:pPr>
+      <w:r>
+        <w:rPr>
+          <w:rFonts w:ascii="Arial" w:hAnsi="Arial" w:cs="Arial"/>
+          <w:sz w:val="24"/>
+          <w:szCs w:val="28"/>
+        </w:rPr>
+        <w:t xml:space="preserve">Descripción: Estado del hilo para un hilo en espera. Estado del hilo para un hilo en espera. Un </w:t>
+      </w:r>
+      <w:r>
+        <w:rPr>
+          <w:rFonts w:ascii="Arial" w:hAnsi="Arial" w:cs="Arial"/>
+          <w:sz w:val="24"/>
+          <w:szCs w:val="28"/>
+        </w:rPr>
+        <w:t>hilo</w:t>
+      </w:r>
+      <w:r>
+        <w:rPr>
+          <w:rFonts w:ascii="Arial" w:hAnsi="Arial" w:cs="Arial"/>
+          <w:sz w:val="24"/>
+          <w:szCs w:val="28"/>
+        </w:rPr>
+        <w:t xml:space="preserve"> está en estado de espera debido a que se llama a uno de los siguientes métodos:</w:t>
+      </w:r>
+    </w:p>
+    <w:p>
+      <w:pPr>
+        <w:pStyle w:val="Prrafodelista"/>
+        <w:numPr>
+          <w:ilvl w:val="0"/>
+          <w:numId w:val="6"/>
+        </w:numPr>
+        <w:jc w:val="both"/>
+        <w:rPr>
+          <w:rFonts w:ascii="Arial" w:hAnsi="Arial" w:cs="Arial"/>
+          <w:sz w:val="24"/>
+          <w:szCs w:val="28"/>
+        </w:rPr>
+      </w:pPr>
+      <w:proofErr w:type="spellStart"/>
+      <w:r>
+        <w:rPr>
+          <w:rFonts w:ascii="Arial" w:hAnsi="Arial" w:cs="Arial"/>
+          <w:sz w:val="24"/>
+          <w:szCs w:val="28"/>
+        </w:rPr>
+        <w:t>Object.wait</w:t>
+      </w:r>
+      <w:proofErr w:type="spellEnd"/>
+      <w:r>
+        <w:rPr>
+          <w:rFonts w:ascii="Arial" w:hAnsi="Arial" w:cs="Arial"/>
+          <w:sz w:val="24"/>
+          <w:szCs w:val="28"/>
+        </w:rPr>
+        <w:t xml:space="preserve"> sin tiempo de espera</w:t>
+      </w:r>
+    </w:p>
+    <w:p>
+      <w:pPr>
+        <w:pStyle w:val="Prrafodelista"/>
+        <w:numPr>
+          <w:ilvl w:val="0"/>
+          <w:numId w:val="6"/>
+        </w:numPr>
+        <w:jc w:val="both"/>
+        <w:rPr>
+          <w:rFonts w:ascii="Arial" w:hAnsi="Arial" w:cs="Arial"/>
+          <w:sz w:val="24"/>
+          <w:szCs w:val="28"/>
+        </w:rPr>
+      </w:pPr>
+      <w:proofErr w:type="spellStart"/>
+      <w:r>
+        <w:rPr>
+          <w:rFonts w:ascii="Arial" w:hAnsi="Arial" w:cs="Arial"/>
+          <w:sz w:val="24"/>
+          <w:szCs w:val="28"/>
+        </w:rPr>
+        <w:t>Thread.join</w:t>
+      </w:r>
+      <w:proofErr w:type="spellEnd"/>
+      <w:r>
+        <w:rPr>
+          <w:rFonts w:ascii="Arial" w:hAnsi="Arial" w:cs="Arial"/>
+          <w:sz w:val="24"/>
+          <w:szCs w:val="28"/>
+        </w:rPr>
+        <w:t xml:space="preserve"> </w:t>
+      </w:r>
+      <w:r>
+        <w:rPr>
+          <w:rFonts w:ascii="Arial" w:hAnsi="Arial" w:cs="Arial"/>
+          <w:sz w:val="24"/>
+          <w:szCs w:val="28"/>
+        </w:rPr>
+        <w:t>sin tiempo de espera</w:t>
+      </w:r>
+    </w:p>
+    <w:p>
+      <w:pPr>
+        <w:pStyle w:val="Prrafodelista"/>
+        <w:numPr>
+          <w:ilvl w:val="0"/>
+          <w:numId w:val="6"/>
+        </w:numPr>
+        <w:jc w:val="both"/>
+        <w:rPr>
+          <w:rFonts w:ascii="Arial" w:hAnsi="Arial" w:cs="Arial"/>
+          <w:sz w:val="24"/>
+          <w:szCs w:val="28"/>
+        </w:rPr>
+      </w:pPr>
+      <w:proofErr w:type="spellStart"/>
+      <w:r>
+        <w:rPr>
+          <w:rFonts w:ascii="Arial" w:hAnsi="Arial" w:cs="Arial"/>
+          <w:sz w:val="24"/>
+          <w:szCs w:val="28"/>
+        </w:rPr>
+        <w:t>LockSupport.park</w:t>
+      </w:r>
+      <w:proofErr w:type="spellEnd"/>
+    </w:p>
+    <w:p>
+      <w:pPr>
+        <w:ind w:left="1080"/>
+        <w:jc w:val="both"/>
+        <w:rPr>
+          <w:rFonts w:ascii="Arial" w:hAnsi="Arial" w:cs="Arial"/>
+          <w:sz w:val="24"/>
+          <w:szCs w:val="28"/>
+        </w:rPr>
+      </w:pPr>
+      <w:r>
+        <w:rPr>
+          <w:rFonts w:ascii="Arial" w:hAnsi="Arial" w:cs="Arial"/>
+          <w:sz w:val="24"/>
+          <w:szCs w:val="28"/>
+        </w:rPr>
+        <w:t>Un hilo en el estado de espera está esperando a que otro hilo realice una acción en particular.</w:t>
+      </w:r>
+    </w:p>
+    <w:p>
+      <w:pPr>
+        <w:pStyle w:val="Prrafodelista"/>
+        <w:numPr>
+          <w:ilvl w:val="0"/>
+          <w:numId w:val="5"/>
+        </w:numPr>
+        <w:jc w:val="both"/>
+        <w:rPr>
+          <w:rFonts w:ascii="Arial" w:hAnsi="Arial" w:cs="Arial"/>
+          <w:b/>
+          <w:sz w:val="24"/>
+          <w:szCs w:val="28"/>
+        </w:rPr>
+      </w:pPr>
+      <w:r>
+        <w:rPr>
+          <w:rFonts w:ascii="Arial" w:hAnsi="Arial" w:cs="Arial"/>
+          <w:b/>
+          <w:sz w:val="24"/>
+          <w:szCs w:val="28"/>
+        </w:rPr>
+        <w:t>Tipo de constante: Tiempo de espera</w:t>
+      </w:r>
+      <w:r>
+        <w:rPr>
+          <w:rFonts w:ascii="Arial" w:hAnsi="Arial" w:cs="Arial"/>
+          <w:b/>
+          <w:sz w:val="24"/>
+          <w:szCs w:val="28"/>
+        </w:rPr>
+        <w:t xml:space="preserve"> (</w:t>
+      </w:r>
+      <w:r>
+        <w:rPr>
+          <w:rFonts w:ascii="Arial" w:hAnsi="Arial" w:cs="Arial"/>
+          <w:b/>
+          <w:sz w:val="24"/>
+          <w:szCs w:val="28"/>
+        </w:rPr>
+        <w:t>TIMED_WAITING</w:t>
+      </w:r>
+      <w:r>
+        <w:rPr>
+          <w:rFonts w:ascii="Arial" w:hAnsi="Arial" w:cs="Arial"/>
+          <w:b/>
+          <w:sz w:val="24"/>
+          <w:szCs w:val="28"/>
+        </w:rPr>
+        <w:t>)</w:t>
+      </w:r>
+    </w:p>
+    <w:p>
+      <w:pPr>
+        <w:pStyle w:val="Prrafodelista"/>
+        <w:jc w:val="both"/>
+        <w:rPr>
+          <w:rFonts w:ascii="Arial" w:hAnsi="Arial" w:cs="Arial"/>
+          <w:sz w:val="24"/>
+          <w:szCs w:val="28"/>
+          <w:lang w:val="en-US"/>
+        </w:rPr>
+      </w:pPr>
+      <w:proofErr w:type="spellStart"/>
+      <w:r>
+        <w:rPr>
+          <w:rFonts w:ascii="Arial" w:hAnsi="Arial" w:cs="Arial"/>
+          <w:sz w:val="24"/>
+          <w:szCs w:val="28"/>
+          <w:lang w:val="en-US"/>
+        </w:rPr>
+        <w:t>Declaración</w:t>
+      </w:r>
+      <w:proofErr w:type="spellEnd"/>
+      <w:r>
+        <w:rPr>
+          <w:rFonts w:ascii="Arial" w:hAnsi="Arial" w:cs="Arial"/>
+          <w:sz w:val="24"/>
+          <w:szCs w:val="28"/>
+          <w:lang w:val="en-US"/>
+        </w:rPr>
+        <w:t xml:space="preserve">: </w:t>
+      </w:r>
+      <w:r>
+        <w:rPr>
+          <w:rFonts w:ascii="Arial" w:hAnsi="Arial" w:cs="Arial"/>
+          <w:sz w:val="24"/>
+          <w:szCs w:val="28"/>
+          <w:lang w:val="en-US"/>
+        </w:rPr>
+        <w:t xml:space="preserve">public static final </w:t>
+      </w:r>
+      <w:proofErr w:type="spellStart"/>
+      <w:r>
+        <w:rPr>
+          <w:rFonts w:ascii="Arial" w:hAnsi="Arial" w:cs="Arial"/>
+          <w:sz w:val="24"/>
+          <w:szCs w:val="28"/>
+          <w:lang w:val="en-US"/>
+        </w:rPr>
+        <w:t>Thread.State</w:t>
+      </w:r>
+      <w:proofErr w:type="spellEnd"/>
+      <w:r>
+        <w:rPr>
+          <w:rFonts w:ascii="Arial" w:hAnsi="Arial" w:cs="Arial"/>
+          <w:sz w:val="24"/>
+          <w:szCs w:val="28"/>
+          <w:lang w:val="en-US"/>
+        </w:rPr>
+        <w:t xml:space="preserve"> TIMED_WAITING</w:t>
+      </w:r>
+    </w:p>
+    <w:p>
+      <w:pPr>
+        <w:pStyle w:val="Prrafodelista"/>
+        <w:jc w:val="both"/>
+        <w:rPr>
+          <w:rFonts w:ascii="Arial" w:hAnsi="Arial" w:cs="Arial"/>
+          <w:sz w:val="24"/>
+          <w:szCs w:val="28"/>
+        </w:rPr>
+      </w:pPr>
+      <w:r>
+        <w:rPr>
+          <w:rFonts w:ascii="Arial" w:hAnsi="Arial" w:cs="Arial"/>
+          <w:sz w:val="24"/>
+          <w:szCs w:val="28"/>
+        </w:rPr>
+        <w:t xml:space="preserve">Descripción: Estado del hilo para un hilo en espera con un tiempo de espera especificado. Un </w:t>
+      </w:r>
+      <w:r>
+        <w:rPr>
+          <w:rFonts w:ascii="Arial" w:hAnsi="Arial" w:cs="Arial"/>
+          <w:sz w:val="24"/>
+          <w:szCs w:val="28"/>
+        </w:rPr>
+        <w:t xml:space="preserve">hilo </w:t>
+      </w:r>
+      <w:r>
+        <w:rPr>
+          <w:rFonts w:ascii="Arial" w:hAnsi="Arial" w:cs="Arial"/>
+          <w:sz w:val="24"/>
+          <w:szCs w:val="28"/>
+        </w:rPr>
+        <w:t xml:space="preserve">está en el estado de espera programada debido a que </w:t>
+      </w:r>
+      <w:r>
+        <w:rPr>
+          <w:rFonts w:ascii="Arial" w:hAnsi="Arial" w:cs="Arial"/>
+          <w:sz w:val="24"/>
+          <w:szCs w:val="28"/>
+        </w:rPr>
+        <w:lastRenderedPageBreak/>
+        <w:t>se llama a uno de los siguientes métodos con un tiempo de espera positivo especificado:</w:t>
+      </w:r>
+    </w:p>
+    <w:p>
+      <w:pPr>
+        <w:numPr>
+          <w:ilvl w:val="0"/>
+          <w:numId w:val="7"/>
+        </w:numPr>
+        <w:shd w:val="clear" w:color="auto" w:fill="FFFFFF"/>
+        <w:spacing w:after="0" w:line="240" w:lineRule="auto"/>
+        <w:textAlignment w:val="baseline"/>
+        <w:rPr>
+          <w:rFonts w:ascii="Arial" w:eastAsia="Times New Roman" w:hAnsi="Arial" w:cs="Arial"/>
+          <w:sz w:val="24"/>
+          <w:szCs w:val="24"/>
+          <w:lang w:eastAsia="es-MX"/>
+        </w:rPr>
+      </w:pPr>
+      <w:proofErr w:type="spellStart"/>
+      <w:r>
+        <w:rPr>
+          <w:rFonts w:ascii="Arial" w:eastAsia="Times New Roman" w:hAnsi="Arial" w:cs="Arial"/>
+          <w:sz w:val="24"/>
+          <w:szCs w:val="24"/>
+          <w:lang w:eastAsia="es-MX"/>
+        </w:rPr>
+        <w:t>Thread.sleep</w:t>
+      </w:r>
+      <w:proofErr w:type="spellEnd"/>
+    </w:p>
+    <w:p>
+      <w:pPr>
+        <w:numPr>
+          <w:ilvl w:val="0"/>
+          <w:numId w:val="7"/>
+        </w:numPr>
+        <w:shd w:val="clear" w:color="auto" w:fill="FFFFFF"/>
+        <w:spacing w:after="0" w:line="240" w:lineRule="auto"/>
+        <w:textAlignment w:val="baseline"/>
+        <w:rPr>
+          <w:rFonts w:ascii="Arial" w:eastAsia="Times New Roman" w:hAnsi="Arial" w:cs="Arial"/>
+          <w:sz w:val="24"/>
+          <w:szCs w:val="24"/>
+          <w:lang w:eastAsia="es-MX"/>
+        </w:rPr>
+      </w:pPr>
+      <w:proofErr w:type="spellStart"/>
+      <w:r>
+        <w:rPr>
+          <w:rFonts w:ascii="Arial" w:eastAsia="Times New Roman" w:hAnsi="Arial" w:cs="Arial"/>
+          <w:sz w:val="24"/>
+          <w:szCs w:val="24"/>
+          <w:lang w:eastAsia="es-MX"/>
+        </w:rPr>
+        <w:t>Object.wait</w:t>
+      </w:r>
+      <w:proofErr w:type="spellEnd"/>
+      <w:r>
+        <w:rPr>
+          <w:rFonts w:ascii="Arial" w:eastAsia="Times New Roman" w:hAnsi="Arial" w:cs="Arial"/>
+          <w:sz w:val="24"/>
+          <w:szCs w:val="24"/>
+          <w:lang w:eastAsia="es-MX"/>
+        </w:rPr>
+        <w:t xml:space="preserve"> </w:t>
+      </w:r>
+      <w:proofErr w:type="spellStart"/>
+      <w:r>
+        <w:rPr>
+          <w:rFonts w:ascii="Arial" w:eastAsia="Times New Roman" w:hAnsi="Arial" w:cs="Arial"/>
+          <w:sz w:val="24"/>
+          <w:szCs w:val="24"/>
+          <w:lang w:eastAsia="es-MX"/>
+        </w:rPr>
+        <w:t>with</w:t>
+      </w:r>
+      <w:proofErr w:type="spellEnd"/>
+      <w:r>
+        <w:rPr>
+          <w:rFonts w:ascii="Arial" w:eastAsia="Times New Roman" w:hAnsi="Arial" w:cs="Arial"/>
+          <w:sz w:val="24"/>
+          <w:szCs w:val="24"/>
+          <w:lang w:eastAsia="es-MX"/>
+        </w:rPr>
+        <w:t xml:space="preserve"> </w:t>
+      </w:r>
+      <w:proofErr w:type="spellStart"/>
+      <w:r>
+        <w:rPr>
+          <w:rFonts w:ascii="Arial" w:eastAsia="Times New Roman" w:hAnsi="Arial" w:cs="Arial"/>
+          <w:sz w:val="24"/>
+          <w:szCs w:val="24"/>
+          <w:lang w:eastAsia="es-MX"/>
+        </w:rPr>
+        <w:t>timeout</w:t>
+      </w:r>
+      <w:proofErr w:type="spellEnd"/>
+    </w:p>
+    <w:p>
+      <w:pPr>
+        <w:numPr>
+          <w:ilvl w:val="0"/>
+          <w:numId w:val="7"/>
+        </w:numPr>
+        <w:shd w:val="clear" w:color="auto" w:fill="FFFFFF"/>
+        <w:spacing w:after="0" w:line="240" w:lineRule="auto"/>
+        <w:textAlignment w:val="baseline"/>
+        <w:rPr>
+          <w:rFonts w:ascii="Arial" w:eastAsia="Times New Roman" w:hAnsi="Arial" w:cs="Arial"/>
+          <w:sz w:val="24"/>
+          <w:szCs w:val="24"/>
+          <w:lang w:eastAsia="es-MX"/>
+        </w:rPr>
+      </w:pPr>
+      <w:proofErr w:type="spellStart"/>
+      <w:r>
+        <w:rPr>
+          <w:rFonts w:ascii="Arial" w:eastAsia="Times New Roman" w:hAnsi="Arial" w:cs="Arial"/>
+          <w:sz w:val="24"/>
+          <w:szCs w:val="24"/>
+          <w:lang w:eastAsia="es-MX"/>
+        </w:rPr>
+        <w:t>Thread.join</w:t>
+      </w:r>
+      <w:proofErr w:type="spellEnd"/>
+      <w:r>
+        <w:rPr>
+          <w:rFonts w:ascii="Arial" w:eastAsia="Times New Roman" w:hAnsi="Arial" w:cs="Arial"/>
+          <w:sz w:val="24"/>
+          <w:szCs w:val="24"/>
+          <w:lang w:eastAsia="es-MX"/>
+        </w:rPr>
+        <w:t xml:space="preserve"> </w:t>
+      </w:r>
+      <w:proofErr w:type="spellStart"/>
+      <w:r>
+        <w:rPr>
+          <w:rFonts w:ascii="Arial" w:eastAsia="Times New Roman" w:hAnsi="Arial" w:cs="Arial"/>
+          <w:sz w:val="24"/>
+          <w:szCs w:val="24"/>
+          <w:lang w:eastAsia="es-MX"/>
+        </w:rPr>
+        <w:t>with</w:t>
+      </w:r>
+      <w:proofErr w:type="spellEnd"/>
+      <w:r>
+        <w:rPr>
+          <w:rFonts w:ascii="Arial" w:eastAsia="Times New Roman" w:hAnsi="Arial" w:cs="Arial"/>
+          <w:sz w:val="24"/>
+          <w:szCs w:val="24"/>
+          <w:lang w:eastAsia="es-MX"/>
+        </w:rPr>
+        <w:t xml:space="preserve"> </w:t>
+      </w:r>
+      <w:proofErr w:type="spellStart"/>
+      <w:r>
+        <w:rPr>
+          <w:rFonts w:ascii="Arial" w:eastAsia="Times New Roman" w:hAnsi="Arial" w:cs="Arial"/>
+          <w:sz w:val="24"/>
+          <w:szCs w:val="24"/>
+          <w:lang w:eastAsia="es-MX"/>
+        </w:rPr>
+        <w:t>timeout</w:t>
+      </w:r>
+      <w:proofErr w:type="spellEnd"/>
+    </w:p>
+    <w:p>
+      <w:pPr>
+        <w:numPr>
+          <w:ilvl w:val="0"/>
+          <w:numId w:val="7"/>
+        </w:numPr>
+        <w:shd w:val="clear" w:color="auto" w:fill="FFFFFF"/>
+        <w:spacing w:after="0" w:line="240" w:lineRule="auto"/>
+        <w:textAlignment w:val="baseline"/>
+        <w:rPr>
+          <w:rFonts w:ascii="Arial" w:eastAsia="Times New Roman" w:hAnsi="Arial" w:cs="Arial"/>
+          <w:sz w:val="24"/>
+          <w:szCs w:val="24"/>
+          <w:lang w:eastAsia="es-MX"/>
+        </w:rPr>
+      </w:pPr>
+      <w:proofErr w:type="spellStart"/>
+      <w:r>
+        <w:rPr>
+          <w:rFonts w:ascii="Arial" w:eastAsia="Times New Roman" w:hAnsi="Arial" w:cs="Arial"/>
+          <w:sz w:val="24"/>
+          <w:szCs w:val="24"/>
+          <w:lang w:eastAsia="es-MX"/>
+        </w:rPr>
+        <w:t>LockSupport.parkNanos</w:t>
+      </w:r>
+      <w:proofErr w:type="spellEnd"/>
+    </w:p>
+    <w:p>
+      <w:pPr>
+        <w:numPr>
+          <w:ilvl w:val="0"/>
+          <w:numId w:val="7"/>
+        </w:numPr>
+        <w:shd w:val="clear" w:color="auto" w:fill="FFFFFF"/>
+        <w:spacing w:after="0" w:line="240" w:lineRule="auto"/>
+        <w:textAlignment w:val="baseline"/>
+        <w:rPr>
+          <w:rFonts w:ascii="Arial" w:eastAsia="Times New Roman" w:hAnsi="Arial" w:cs="Arial"/>
+          <w:sz w:val="24"/>
+          <w:szCs w:val="24"/>
+          <w:lang w:eastAsia="es-MX"/>
+        </w:rPr>
+      </w:pPr>
+      <w:proofErr w:type="spellStart"/>
+      <w:r>
+        <w:rPr>
+          <w:rFonts w:ascii="Arial" w:eastAsia="Times New Roman" w:hAnsi="Arial" w:cs="Arial"/>
+          <w:sz w:val="24"/>
+          <w:szCs w:val="24"/>
+          <w:lang w:eastAsia="es-MX"/>
+        </w:rPr>
+        <w:t>LockSupport.parkUntil</w:t>
+      </w:r>
+      <w:proofErr w:type="spellEnd"/>
+    </w:p>
+    <w:p>
+      <w:pPr>
+        <w:pStyle w:val="Prrafodelista"/>
+        <w:numPr>
+          <w:ilvl w:val="0"/>
+          <w:numId w:val="5"/>
+        </w:numPr>
+        <w:jc w:val="both"/>
+        <w:rPr>
+          <w:rFonts w:ascii="Arial" w:hAnsi="Arial" w:cs="Arial"/>
+          <w:b/>
+          <w:sz w:val="24"/>
+          <w:szCs w:val="28"/>
+        </w:rPr>
+      </w:pPr>
+      <w:r>
+        <w:rPr>
+          <w:rFonts w:ascii="Arial" w:hAnsi="Arial" w:cs="Arial"/>
+          <w:b/>
+          <w:sz w:val="24"/>
+          <w:szCs w:val="28"/>
+        </w:rPr>
+        <w:t>Tipo de constante: Terminado</w:t>
+      </w:r>
+      <w:r>
+        <w:rPr>
+          <w:rFonts w:ascii="Arial" w:hAnsi="Arial" w:cs="Arial"/>
+          <w:b/>
+          <w:sz w:val="24"/>
+          <w:szCs w:val="28"/>
+        </w:rPr>
+        <w:t xml:space="preserve"> </w:t>
+      </w:r>
+      <w:r>
+        <w:rPr>
+          <w:rFonts w:ascii="Arial" w:hAnsi="Arial" w:cs="Arial"/>
+          <w:b/>
+          <w:sz w:val="24"/>
+          <w:szCs w:val="28"/>
+        </w:rPr>
+        <w:t>(</w:t>
+      </w:r>
+      <w:r>
+        <w:rPr>
+          <w:rFonts w:ascii="Arial" w:hAnsi="Arial" w:cs="Arial"/>
+          <w:b/>
+          <w:sz w:val="24"/>
+          <w:szCs w:val="28"/>
+        </w:rPr>
+        <w:t>TERMINATED</w:t>
+      </w:r>
+      <w:r>
+        <w:rPr>
+          <w:rFonts w:ascii="Arial" w:hAnsi="Arial" w:cs="Arial"/>
+          <w:b/>
+          <w:sz w:val="24"/>
+          <w:szCs w:val="28"/>
+        </w:rPr>
+        <w:t>)</w:t>
+      </w:r>
+    </w:p>
+    <w:p>
+      <w:pPr>
+        <w:pStyle w:val="Prrafodelista"/>
+        <w:jc w:val="both"/>
+        <w:rPr>
+          <w:rFonts w:ascii="Arial" w:hAnsi="Arial" w:cs="Arial"/>
+          <w:sz w:val="24"/>
+          <w:szCs w:val="28"/>
+          <w:lang w:val="en-US"/>
+        </w:rPr>
+      </w:pPr>
+      <w:proofErr w:type="spellStart"/>
+      <w:r>
+        <w:rPr>
+          <w:rFonts w:ascii="Arial" w:hAnsi="Arial" w:cs="Arial"/>
+          <w:sz w:val="24"/>
+          <w:szCs w:val="28"/>
+          <w:lang w:val="en-US"/>
+        </w:rPr>
+        <w:t>Declaración</w:t>
+      </w:r>
+      <w:proofErr w:type="spellEnd"/>
+      <w:r>
+        <w:rPr>
+          <w:rFonts w:ascii="Arial" w:hAnsi="Arial" w:cs="Arial"/>
+          <w:sz w:val="24"/>
+          <w:szCs w:val="28"/>
+          <w:lang w:val="en-US"/>
+        </w:rPr>
+        <w:t xml:space="preserve">: </w:t>
+      </w:r>
+      <w:r>
+        <w:rPr>
+          <w:rFonts w:ascii="Arial" w:hAnsi="Arial" w:cs="Arial"/>
+          <w:sz w:val="24"/>
+          <w:szCs w:val="28"/>
+          <w:lang w:val="en-US"/>
+        </w:rPr>
+        <w:t xml:space="preserve">public static final </w:t>
+      </w:r>
+      <w:proofErr w:type="spellStart"/>
+      <w:r>
+        <w:rPr>
+          <w:rFonts w:ascii="Arial" w:hAnsi="Arial" w:cs="Arial"/>
+          <w:sz w:val="24"/>
+          <w:szCs w:val="28"/>
+          <w:lang w:val="en-US"/>
+        </w:rPr>
+        <w:t>Thread.State</w:t>
+      </w:r>
+      <w:proofErr w:type="spellEnd"/>
+      <w:r>
+        <w:rPr>
+          <w:rFonts w:ascii="Arial" w:hAnsi="Arial" w:cs="Arial"/>
+          <w:sz w:val="24"/>
+          <w:szCs w:val="28"/>
+          <w:lang w:val="en-US"/>
+        </w:rPr>
+        <w:t xml:space="preserve"> TERMINATED</w:t>
+      </w:r>
+    </w:p>
+    <w:p>
+      <w:pPr>
+        <w:pStyle w:val="Prrafodelista"/>
+        <w:jc w:val="both"/>
+        <w:rPr>
+          <w:rFonts w:ascii="Arial" w:hAnsi="Arial" w:cs="Arial"/>
+          <w:sz w:val="24"/>
+          <w:szCs w:val="28"/>
+        </w:rPr>
+      </w:pPr>
+      <w:r>
+        <w:rPr>
+          <w:rFonts w:ascii="Arial" w:hAnsi="Arial" w:cs="Arial"/>
+          <w:sz w:val="24"/>
+          <w:szCs w:val="28"/>
+        </w:rPr>
+        <w:t>Descripción: Estado del hilo para un hilo terminado. El hilo ha finalizado su ejecución.</w:t>
+      </w:r>
+    </w:p>
+    <w:p>
+      <w:pPr>
+        <w:pStyle w:val="Prrafodelista"/>
+        <w:jc w:val="both"/>
+        <w:rPr>
+          <w:rFonts w:ascii="Arial" w:hAnsi="Arial" w:cs="Arial"/>
+          <w:sz w:val="24"/>
+          <w:szCs w:val="28"/>
+        </w:rPr>
+      </w:pPr>
+    </w:p>
+    <w:p>
+      <w:pPr>
+        <w:pStyle w:val="Prrafodelista"/>
+        <w:jc w:val="both"/>
+        <w:rPr>
+          <w:rFonts w:ascii="Arial" w:hAnsi="Arial" w:cs="Arial"/>
+          <w:sz w:val="24"/>
+          <w:szCs w:val="28"/>
+        </w:rPr>
+      </w:pPr>
+      <w:r>
+        <w:rPr>
+          <w:rFonts w:ascii="Arial" w:hAnsi="Arial" w:cs="Arial"/>
+          <w:sz w:val="24"/>
+          <w:szCs w:val="28"/>
+        </w:rPr>
+        <w:t>Explicación: cuando se crea un nuevo</w:t>
+      </w:r>
+      <w:r>
+        <w:rPr>
+          <w:rFonts w:ascii="Arial" w:hAnsi="Arial" w:cs="Arial"/>
+          <w:sz w:val="24"/>
+          <w:szCs w:val="28"/>
+        </w:rPr>
+        <w:t xml:space="preserve"> hilo</w:t>
+      </w:r>
+      <w:r>
+        <w:rPr>
+          <w:rFonts w:ascii="Arial" w:hAnsi="Arial" w:cs="Arial"/>
+          <w:sz w:val="24"/>
+          <w:szCs w:val="28"/>
+        </w:rPr>
+        <w:t>, el</w:t>
+      </w:r>
+      <w:r>
+        <w:rPr>
+          <w:rFonts w:ascii="Arial" w:hAnsi="Arial" w:cs="Arial"/>
+          <w:sz w:val="24"/>
+          <w:szCs w:val="28"/>
+        </w:rPr>
+        <w:t xml:space="preserve"> hilo</w:t>
+      </w:r>
+      <w:r>
+        <w:rPr>
+          <w:rFonts w:ascii="Arial" w:hAnsi="Arial" w:cs="Arial"/>
+          <w:sz w:val="24"/>
+          <w:szCs w:val="28"/>
+        </w:rPr>
+        <w:t xml:space="preserve"> está en el estado NUEVO. Cuando se llama al método </w:t>
+      </w:r>
+      <w:proofErr w:type="spellStart"/>
+      <w:proofErr w:type="gramStart"/>
+      <w:r>
+        <w:rPr>
+          <w:rFonts w:ascii="Arial" w:hAnsi="Arial" w:cs="Arial"/>
+          <w:sz w:val="24"/>
+          <w:szCs w:val="28"/>
+        </w:rPr>
+        <w:t>start</w:t>
+      </w:r>
+      <w:proofErr w:type="spellEnd"/>
+      <w:r>
+        <w:rPr>
+          <w:rFonts w:ascii="Arial" w:hAnsi="Arial" w:cs="Arial"/>
+          <w:sz w:val="24"/>
+          <w:szCs w:val="28"/>
+        </w:rPr>
+        <w:t>(</w:t>
+      </w:r>
+      <w:proofErr w:type="gramEnd"/>
+      <w:r>
+        <w:rPr>
+          <w:rFonts w:ascii="Arial" w:hAnsi="Arial" w:cs="Arial"/>
+          <w:sz w:val="24"/>
+          <w:szCs w:val="28"/>
+        </w:rPr>
+        <w:t>) en un</w:t>
+      </w:r>
+      <w:r>
+        <w:rPr>
+          <w:rFonts w:ascii="Arial" w:hAnsi="Arial" w:cs="Arial"/>
+          <w:sz w:val="24"/>
+          <w:szCs w:val="28"/>
+        </w:rPr>
+        <w:t xml:space="preserve"> hilo</w:t>
+      </w:r>
+      <w:r>
+        <w:rPr>
+          <w:rFonts w:ascii="Arial" w:hAnsi="Arial" w:cs="Arial"/>
+          <w:sz w:val="24"/>
+          <w:szCs w:val="28"/>
+        </w:rPr>
+        <w:t xml:space="preserve">, el programador de </w:t>
+      </w:r>
+      <w:r>
+        <w:rPr>
+          <w:rFonts w:ascii="Arial" w:hAnsi="Arial" w:cs="Arial"/>
+          <w:sz w:val="24"/>
+          <w:szCs w:val="28"/>
+        </w:rPr>
+        <w:t>hilo</w:t>
+      </w:r>
+      <w:r>
+        <w:rPr>
+          <w:rFonts w:ascii="Arial" w:hAnsi="Arial" w:cs="Arial"/>
+          <w:sz w:val="24"/>
+          <w:szCs w:val="28"/>
+        </w:rPr>
+        <w:t xml:space="preserve">s lo mueve al estado Ejecutable. Siempre que se llama al método </w:t>
+      </w:r>
+      <w:proofErr w:type="spellStart"/>
+      <w:proofErr w:type="gramStart"/>
+      <w:r>
+        <w:rPr>
+          <w:rFonts w:ascii="Arial" w:hAnsi="Arial" w:cs="Arial"/>
+          <w:sz w:val="24"/>
+          <w:szCs w:val="28"/>
+        </w:rPr>
+        <w:t>join</w:t>
+      </w:r>
+      <w:proofErr w:type="spellEnd"/>
+      <w:r>
+        <w:rPr>
+          <w:rFonts w:ascii="Arial" w:hAnsi="Arial" w:cs="Arial"/>
+          <w:sz w:val="24"/>
+          <w:szCs w:val="28"/>
+        </w:rPr>
+        <w:t>(</w:t>
+      </w:r>
+      <w:proofErr w:type="gramEnd"/>
+      <w:r>
+        <w:rPr>
+          <w:rFonts w:ascii="Arial" w:hAnsi="Arial" w:cs="Arial"/>
+          <w:sz w:val="24"/>
+          <w:szCs w:val="28"/>
+        </w:rPr>
+        <w:t xml:space="preserve">) en una instancia de hilo, el hilo actual que ejecuta esa declaración esperará a que este hilo se mueva al estado Terminado. Por lo tanto, antes de que se imprima la declaración final en la consola, el programa llama a </w:t>
+      </w:r>
+      <w:proofErr w:type="spellStart"/>
+      <w:r>
+        <w:rPr>
+          <w:rFonts w:ascii="Arial" w:hAnsi="Arial" w:cs="Arial"/>
+          <w:sz w:val="24"/>
+          <w:szCs w:val="28"/>
+        </w:rPr>
+        <w:t>join</w:t>
+      </w:r>
+      <w:proofErr w:type="spellEnd"/>
+      <w:r>
+        <w:rPr>
+          <w:rFonts w:ascii="Arial" w:hAnsi="Arial" w:cs="Arial"/>
+          <w:sz w:val="24"/>
+          <w:szCs w:val="28"/>
+        </w:rPr>
+        <w:t xml:space="preserve">() en el </w:t>
+      </w:r>
+      <w:r>
+        <w:rPr>
+          <w:rFonts w:ascii="Arial" w:hAnsi="Arial" w:cs="Arial"/>
+          <w:sz w:val="24"/>
+          <w:szCs w:val="28"/>
+        </w:rPr>
+        <w:t>hilo</w:t>
+      </w:r>
+      <w:r>
+        <w:rPr>
+          <w:rFonts w:ascii="Arial" w:hAnsi="Arial" w:cs="Arial"/>
+          <w:sz w:val="24"/>
+          <w:szCs w:val="28"/>
+        </w:rPr>
+        <w:t>2</w:t>
+      </w:r>
+      <w:r>
+        <w:rPr>
+          <w:rFonts w:ascii="Arial" w:hAnsi="Arial" w:cs="Arial"/>
+          <w:sz w:val="24"/>
+          <w:szCs w:val="28"/>
+        </w:rPr>
+        <w:t xml:space="preserve"> </w:t>
+      </w:r>
+      <w:r>
+        <w:rPr>
+          <w:rFonts w:ascii="Arial" w:hAnsi="Arial" w:cs="Arial"/>
+          <w:sz w:val="24"/>
+          <w:szCs w:val="28"/>
+        </w:rPr>
+        <w:t xml:space="preserve">haciendo que el </w:t>
+      </w:r>
+      <w:r>
+        <w:rPr>
+          <w:rFonts w:ascii="Arial" w:hAnsi="Arial" w:cs="Arial"/>
+          <w:sz w:val="24"/>
+          <w:szCs w:val="28"/>
+        </w:rPr>
+        <w:t>hilo</w:t>
+      </w:r>
+      <w:r>
+        <w:rPr>
+          <w:rFonts w:ascii="Arial" w:hAnsi="Arial" w:cs="Arial"/>
+          <w:sz w:val="24"/>
+          <w:szCs w:val="28"/>
+        </w:rPr>
+        <w:t xml:space="preserve">1 espere mientras el </w:t>
+      </w:r>
+      <w:r>
+        <w:rPr>
+          <w:rFonts w:ascii="Arial" w:hAnsi="Arial" w:cs="Arial"/>
+          <w:sz w:val="24"/>
+          <w:szCs w:val="28"/>
+        </w:rPr>
+        <w:t>hilo</w:t>
+      </w:r>
+      <w:r>
+        <w:rPr>
+          <w:rFonts w:ascii="Arial" w:hAnsi="Arial" w:cs="Arial"/>
+          <w:sz w:val="24"/>
+          <w:szCs w:val="28"/>
+        </w:rPr>
+        <w:t xml:space="preserve">2 completa su ejecución y se mueve al estado Terminado.thread1 pasa al estado En espera porque está esperando que thread2 complete su ejecución como lo ha llamado </w:t>
+      </w:r>
+      <w:proofErr w:type="spellStart"/>
+      <w:r>
+        <w:rPr>
+          <w:rFonts w:ascii="Arial" w:hAnsi="Arial" w:cs="Arial"/>
+          <w:sz w:val="24"/>
+          <w:szCs w:val="28"/>
+        </w:rPr>
+        <w:t>join</w:t>
+      </w:r>
+      <w:proofErr w:type="spellEnd"/>
+      <w:r>
+        <w:rPr>
+          <w:rFonts w:ascii="Arial" w:hAnsi="Arial" w:cs="Arial"/>
+          <w:sz w:val="24"/>
+          <w:szCs w:val="28"/>
+        </w:rPr>
+        <w:t xml:space="preserve"> </w:t>
+      </w:r>
       <w:bookmarkStart w:id="0" w:name="_GoBack"/>
       <w:bookmarkEnd w:id="0"/>
+      <w:r>
+        <w:rPr>
+          <w:rFonts w:ascii="Arial" w:hAnsi="Arial" w:cs="Arial"/>
+          <w:sz w:val="24"/>
+          <w:szCs w:val="28"/>
+        </w:rPr>
+        <w:t>en thread2.</w:t>
+      </w:r>
+      <w:r>
+        <w:rPr>
+          <w:rFonts w:ascii="Arial" w:hAnsi="Arial" w:cs="Arial"/>
+          <w:sz w:val="24"/>
+          <w:szCs w:val="28"/>
+        </w:rPr>
+        <w:t xml:space="preserve"> </w:t>
+      </w:r>
+    </w:p>
+    <w:p>
+      <w:pPr>
+        <w:pStyle w:val="Prrafodelista"/>
+        <w:ind w:firstLine="60"/>
+        <w:jc w:val="both"/>
+        <w:rPr>
+          <w:rFonts w:ascii="Arial" w:hAnsi="Arial" w:cs="Arial"/>
+          <w:sz w:val="24"/>
+          <w:szCs w:val="28"/>
+        </w:rPr>
+      </w:pPr>
+    </w:p>
+    <w:p>
+      <w:pPr>
+        <w:pStyle w:val="Prrafodelista"/>
+        <w:jc w:val="both"/>
+        <w:rPr>
+          <w:rFonts w:ascii="Arial" w:hAnsi="Arial" w:cs="Arial"/>
+          <w:sz w:val="24"/>
+          <w:szCs w:val="28"/>
+        </w:rPr>
+      </w:pPr>
     </w:p>
     <w:sectPr>
       <w:pgSz w:w="12240" w:h="15840"/>
@@ -2742,6 +5227,785 @@
 <file path=word/numbering.xml><?xml version="1.0" encoding="utf-8"?>
 <w:numbering xmlns:wpc="http://schemas.microsoft.com/office/word/2010/wordprocessingCanvas" xmlns:cx="http://schemas.microsoft.com/office/drawing/2014/chartex" xmlns:cx1="http://schemas.microsoft.com/office/drawing/2015/9/8/chartex" xmlns:cx2="http://schemas.microsoft.com/office/drawing/2015/10/21/chartex" xmlns:cx3="http://schemas.microsoft.com/office/drawing/2016/5/9/chartex" xmlns:cx4="http://schemas.microsoft.com/office/drawing/2016/5/10/chartex" xmlns:cx5="http://schemas.microsoft.com/office/drawing/2016/5/11/chartex" xmlns:cx6="http://schemas.microsoft.com/office/drawing/2016/5/12/chartex" xmlns:cx7="http://schemas.microsoft.com/office/drawing/2016/5/13/chartex" xmlns:cx8="http://schemas.microsoft.com/office/drawing/2016/5/14/chartex" xmlns:mc="http://schemas.openxmlformats.org/markup-compatibility/2006" xmlns:aink="http://schemas.microsoft.com/office/drawing/2016/ink" xmlns:am3d="http://schemas.microsoft.com/office/drawing/2017/model3d" xmlns:o="urn:schemas-microsoft-com:office:office" xmlns:r="http://schemas.openxmlformats.org/officeDocument/2006/relationships" xmlns:m="http://schemas.openxmlformats.org/officeDocument/2006/math" xmlns:v="urn:schemas-microsoft-com:vml" xmlns:wp14="http://schemas.microsoft.com/office/word/2010/wordprocessingDrawing" xmlns:wp="http://schemas.openxmlformats.org/drawingml/2006/wordprocessingDrawing" xmlns:w10="urn:schemas-microsoft-com:office:word" xmlns:w="http://schemas.openxmlformats.org/wordprocessingml/2006/main" xmlns:w14="http://schemas.microsoft.com/office/word/2010/wordml" xmlns:w15="http://schemas.microsoft.com/office/word/2012/wordml" xmlns:w16cid="http://schemas.microsoft.com/office/word/2016/wordml/cid" xmlns:w16se="http://schemas.microsoft.com/office/word/2015/wordml/symex" xmlns:wpg="http://schemas.microsoft.com/office/word/2010/wordprocessingGroup" xmlns:wpi="http://schemas.microsoft.com/office/word/2010/wordprocessingInk" xmlns:wne="http://schemas.microsoft.com/office/word/2006/wordml" xmlns:wps="http://schemas.microsoft.com/office/word/2010/wordprocessingShape" mc:Ignorable="w14 w15 w16se w16cid wp14">
   <w:abstractNum w:abstractNumId="0" w15:restartNumberingAfterBreak="0">
+    <w:nsid w:val="34DF1992"/>
+    <w:multiLevelType w:val="hybridMultilevel"/>
+    <w:tmpl w:val="52C02312"/>
+    <w:lvl w:ilvl="0" w:tplc="080A0001">
+      <w:start w:val="1"/>
+      <w:numFmt w:val="bullet"/>
+      <w:lvlText w:val=""/>
+      <w:lvlJc w:val="left"/>
+      <w:pPr>
+        <w:ind w:left="1440" w:hanging="360"/>
+      </w:pPr>
+      <w:rPr>
+        <w:rFonts w:ascii="Symbol" w:hAnsi="Symbol" w:hint="default"/>
+      </w:rPr>
+    </w:lvl>
+    <w:lvl w:ilvl="1" w:tplc="080A0003" w:tentative="1">
+      <w:start w:val="1"/>
+      <w:numFmt w:val="bullet"/>
+      <w:lvlText w:val="o"/>
+      <w:lvlJc w:val="left"/>
+      <w:pPr>
+        <w:ind w:left="2160" w:hanging="360"/>
+      </w:pPr>
+      <w:rPr>
+        <w:rFonts w:ascii="Courier New" w:hAnsi="Courier New" w:cs="Courier New" w:hint="default"/>
+      </w:rPr>
+    </w:lvl>
+    <w:lvl w:ilvl="2" w:tplc="080A0005" w:tentative="1">
+      <w:start w:val="1"/>
+      <w:numFmt w:val="bullet"/>
+      <w:lvlText w:val=""/>
+      <w:lvlJc w:val="left"/>
+      <w:pPr>
+        <w:ind w:left="2880" w:hanging="360"/>
+      </w:pPr>
+      <w:rPr>
+        <w:rFonts w:ascii="Wingdings" w:hAnsi="Wingdings" w:hint="default"/>
+      </w:rPr>
+    </w:lvl>
+    <w:lvl w:ilvl="3" w:tplc="080A0001" w:tentative="1">
+      <w:start w:val="1"/>
+      <w:numFmt w:val="bullet"/>
+      <w:lvlText w:val=""/>
+      <w:lvlJc w:val="left"/>
+      <w:pPr>
+        <w:ind w:left="3600" w:hanging="360"/>
+      </w:pPr>
+      <w:rPr>
+        <w:rFonts w:ascii="Symbol" w:hAnsi="Symbol" w:hint="default"/>
+      </w:rPr>
+    </w:lvl>
+    <w:lvl w:ilvl="4" w:tplc="080A0003" w:tentative="1">
+      <w:start w:val="1"/>
+      <w:numFmt w:val="bullet"/>
+      <w:lvlText w:val="o"/>
+      <w:lvlJc w:val="left"/>
+      <w:pPr>
+        <w:ind w:left="4320" w:hanging="360"/>
+      </w:pPr>
+      <w:rPr>
+        <w:rFonts w:ascii="Courier New" w:hAnsi="Courier New" w:cs="Courier New" w:hint="default"/>
+      </w:rPr>
+    </w:lvl>
+    <w:lvl w:ilvl="5" w:tplc="080A0005" w:tentative="1">
+      <w:start w:val="1"/>
+      <w:numFmt w:val="bullet"/>
+      <w:lvlText w:val=""/>
+      <w:lvlJc w:val="left"/>
+      <w:pPr>
+        <w:ind w:left="5040" w:hanging="360"/>
+      </w:pPr>
+      <w:rPr>
+        <w:rFonts w:ascii="Wingdings" w:hAnsi="Wingdings" w:hint="default"/>
+      </w:rPr>
+    </w:lvl>
+    <w:lvl w:ilvl="6" w:tplc="080A0001" w:tentative="1">
+      <w:start w:val="1"/>
+      <w:numFmt w:val="bullet"/>
+      <w:lvlText w:val=""/>
+      <w:lvlJc w:val="left"/>
+      <w:pPr>
+        <w:ind w:left="5760" w:hanging="360"/>
+      </w:pPr>
+      <w:rPr>
+        <w:rFonts w:ascii="Symbol" w:hAnsi="Symbol" w:hint="default"/>
+      </w:rPr>
+    </w:lvl>
+    <w:lvl w:ilvl="7" w:tplc="080A0003" w:tentative="1">
+      <w:start w:val="1"/>
+      <w:numFmt w:val="bullet"/>
+      <w:lvlText w:val="o"/>
+      <w:lvlJc w:val="left"/>
+      <w:pPr>
+        <w:ind w:left="6480" w:hanging="360"/>
+      </w:pPr>
+      <w:rPr>
+        <w:rFonts w:ascii="Courier New" w:hAnsi="Courier New" w:cs="Courier New" w:hint="default"/>
+      </w:rPr>
+    </w:lvl>
+    <w:lvl w:ilvl="8" w:tplc="080A0005" w:tentative="1">
+      <w:start w:val="1"/>
+      <w:numFmt w:val="bullet"/>
+      <w:lvlText w:val=""/>
+      <w:lvlJc w:val="left"/>
+      <w:pPr>
+        <w:ind w:left="7200" w:hanging="360"/>
+      </w:pPr>
+      <w:rPr>
+        <w:rFonts w:ascii="Wingdings" w:hAnsi="Wingdings" w:hint="default"/>
+      </w:rPr>
+    </w:lvl>
+  </w:abstractNum>
+  <w:abstractNum w:abstractNumId="1" w15:restartNumberingAfterBreak="0">
+    <w:nsid w:val="35A66486"/>
+    <w:multiLevelType w:val="hybridMultilevel"/>
+    <w:tmpl w:val="4C34CF5C"/>
+    <w:lvl w:ilvl="0" w:tplc="080A0001">
+      <w:start w:val="1"/>
+      <w:numFmt w:val="bullet"/>
+      <w:lvlText w:val=""/>
+      <w:lvlJc w:val="left"/>
+      <w:pPr>
+        <w:ind w:left="1440" w:hanging="360"/>
+      </w:pPr>
+      <w:rPr>
+        <w:rFonts w:ascii="Symbol" w:hAnsi="Symbol" w:hint="default"/>
+      </w:rPr>
+    </w:lvl>
+    <w:lvl w:ilvl="1" w:tplc="080A0003" w:tentative="1">
+      <w:start w:val="1"/>
+      <w:numFmt w:val="bullet"/>
+      <w:lvlText w:val="o"/>
+      <w:lvlJc w:val="left"/>
+      <w:pPr>
+        <w:ind w:left="2160" w:hanging="360"/>
+      </w:pPr>
+      <w:rPr>
+        <w:rFonts w:ascii="Courier New" w:hAnsi="Courier New" w:cs="Courier New" w:hint="default"/>
+      </w:rPr>
+    </w:lvl>
+    <w:lvl w:ilvl="2" w:tplc="080A0005" w:tentative="1">
+      <w:start w:val="1"/>
+      <w:numFmt w:val="bullet"/>
+      <w:lvlText w:val=""/>
+      <w:lvlJc w:val="left"/>
+      <w:pPr>
+        <w:ind w:left="2880" w:hanging="360"/>
+      </w:pPr>
+      <w:rPr>
+        <w:rFonts w:ascii="Wingdings" w:hAnsi="Wingdings" w:hint="default"/>
+      </w:rPr>
+    </w:lvl>
+    <w:lvl w:ilvl="3" w:tplc="080A0001" w:tentative="1">
+      <w:start w:val="1"/>
+      <w:numFmt w:val="bullet"/>
+      <w:lvlText w:val=""/>
+      <w:lvlJc w:val="left"/>
+      <w:pPr>
+        <w:ind w:left="3600" w:hanging="360"/>
+      </w:pPr>
+      <w:rPr>
+        <w:rFonts w:ascii="Symbol" w:hAnsi="Symbol" w:hint="default"/>
+      </w:rPr>
+    </w:lvl>
+    <w:lvl w:ilvl="4" w:tplc="080A0003" w:tentative="1">
+      <w:start w:val="1"/>
+      <w:numFmt w:val="bullet"/>
+      <w:lvlText w:val="o"/>
+      <w:lvlJc w:val="left"/>
+      <w:pPr>
+        <w:ind w:left="4320" w:hanging="360"/>
+      </w:pPr>
+      <w:rPr>
+        <w:rFonts w:ascii="Courier New" w:hAnsi="Courier New" w:cs="Courier New" w:hint="default"/>
+      </w:rPr>
+    </w:lvl>
+    <w:lvl w:ilvl="5" w:tplc="080A0005" w:tentative="1">
+      <w:start w:val="1"/>
+      <w:numFmt w:val="bullet"/>
+      <w:lvlText w:val=""/>
+      <w:lvlJc w:val="left"/>
+      <w:pPr>
+        <w:ind w:left="5040" w:hanging="360"/>
+      </w:pPr>
+      <w:rPr>
+        <w:rFonts w:ascii="Wingdings" w:hAnsi="Wingdings" w:hint="default"/>
+      </w:rPr>
+    </w:lvl>
+    <w:lvl w:ilvl="6" w:tplc="080A0001" w:tentative="1">
+      <w:start w:val="1"/>
+      <w:numFmt w:val="bullet"/>
+      <w:lvlText w:val=""/>
+      <w:lvlJc w:val="left"/>
+      <w:pPr>
+        <w:ind w:left="5760" w:hanging="360"/>
+      </w:pPr>
+      <w:rPr>
+        <w:rFonts w:ascii="Symbol" w:hAnsi="Symbol" w:hint="default"/>
+      </w:rPr>
+    </w:lvl>
+    <w:lvl w:ilvl="7" w:tplc="080A0003" w:tentative="1">
+      <w:start w:val="1"/>
+      <w:numFmt w:val="bullet"/>
+      <w:lvlText w:val="o"/>
+      <w:lvlJc w:val="left"/>
+      <w:pPr>
+        <w:ind w:left="6480" w:hanging="360"/>
+      </w:pPr>
+      <w:rPr>
+        <w:rFonts w:ascii="Courier New" w:hAnsi="Courier New" w:cs="Courier New" w:hint="default"/>
+      </w:rPr>
+    </w:lvl>
+    <w:lvl w:ilvl="8" w:tplc="080A0005" w:tentative="1">
+      <w:start w:val="1"/>
+      <w:numFmt w:val="bullet"/>
+      <w:lvlText w:val=""/>
+      <w:lvlJc w:val="left"/>
+      <w:pPr>
+        <w:ind w:left="7200" w:hanging="360"/>
+      </w:pPr>
+      <w:rPr>
+        <w:rFonts w:ascii="Wingdings" w:hAnsi="Wingdings" w:hint="default"/>
+      </w:rPr>
+    </w:lvl>
+  </w:abstractNum>
+  <w:abstractNum w:abstractNumId="2" w15:restartNumberingAfterBreak="0">
+    <w:nsid w:val="4C3724C8"/>
+    <w:multiLevelType w:val="hybridMultilevel"/>
+    <w:tmpl w:val="9F446352"/>
+    <w:lvl w:ilvl="0" w:tplc="080A0001">
+      <w:start w:val="1"/>
+      <w:numFmt w:val="bullet"/>
+      <w:lvlText w:val=""/>
+      <w:lvlJc w:val="left"/>
+      <w:pPr>
+        <w:ind w:left="1440" w:hanging="360"/>
+      </w:pPr>
+      <w:rPr>
+        <w:rFonts w:ascii="Symbol" w:hAnsi="Symbol" w:hint="default"/>
+      </w:rPr>
+    </w:lvl>
+    <w:lvl w:ilvl="1" w:tplc="080A0003" w:tentative="1">
+      <w:start w:val="1"/>
+      <w:numFmt w:val="bullet"/>
+      <w:lvlText w:val="o"/>
+      <w:lvlJc w:val="left"/>
+      <w:pPr>
+        <w:ind w:left="2160" w:hanging="360"/>
+      </w:pPr>
+      <w:rPr>
+        <w:rFonts w:ascii="Courier New" w:hAnsi="Courier New" w:cs="Courier New" w:hint="default"/>
+      </w:rPr>
+    </w:lvl>
+    <w:lvl w:ilvl="2" w:tplc="080A0005" w:tentative="1">
+      <w:start w:val="1"/>
+      <w:numFmt w:val="bullet"/>
+      <w:lvlText w:val=""/>
+      <w:lvlJc w:val="left"/>
+      <w:pPr>
+        <w:ind w:left="2880" w:hanging="360"/>
+      </w:pPr>
+      <w:rPr>
+        <w:rFonts w:ascii="Wingdings" w:hAnsi="Wingdings" w:hint="default"/>
+      </w:rPr>
+    </w:lvl>
+    <w:lvl w:ilvl="3" w:tplc="080A0001" w:tentative="1">
+      <w:start w:val="1"/>
+      <w:numFmt w:val="bullet"/>
+      <w:lvlText w:val=""/>
+      <w:lvlJc w:val="left"/>
+      <w:pPr>
+        <w:ind w:left="3600" w:hanging="360"/>
+      </w:pPr>
+      <w:rPr>
+        <w:rFonts w:ascii="Symbol" w:hAnsi="Symbol" w:hint="default"/>
+      </w:rPr>
+    </w:lvl>
+    <w:lvl w:ilvl="4" w:tplc="080A0003" w:tentative="1">
+      <w:start w:val="1"/>
+      <w:numFmt w:val="bullet"/>
+      <w:lvlText w:val="o"/>
+      <w:lvlJc w:val="left"/>
+      <w:pPr>
+        <w:ind w:left="4320" w:hanging="360"/>
+      </w:pPr>
+      <w:rPr>
+        <w:rFonts w:ascii="Courier New" w:hAnsi="Courier New" w:cs="Courier New" w:hint="default"/>
+      </w:rPr>
+    </w:lvl>
+    <w:lvl w:ilvl="5" w:tplc="080A0005" w:tentative="1">
+      <w:start w:val="1"/>
+      <w:numFmt w:val="bullet"/>
+      <w:lvlText w:val=""/>
+      <w:lvlJc w:val="left"/>
+      <w:pPr>
+        <w:ind w:left="5040" w:hanging="360"/>
+      </w:pPr>
+      <w:rPr>
+        <w:rFonts w:ascii="Wingdings" w:hAnsi="Wingdings" w:hint="default"/>
+      </w:rPr>
+    </w:lvl>
+    <w:lvl w:ilvl="6" w:tplc="080A0001" w:tentative="1">
+      <w:start w:val="1"/>
+      <w:numFmt w:val="bullet"/>
+      <w:lvlText w:val=""/>
+      <w:lvlJc w:val="left"/>
+      <w:pPr>
+        <w:ind w:left="5760" w:hanging="360"/>
+      </w:pPr>
+      <w:rPr>
+        <w:rFonts w:ascii="Symbol" w:hAnsi="Symbol" w:hint="default"/>
+      </w:rPr>
+    </w:lvl>
+    <w:lvl w:ilvl="7" w:tplc="080A0003" w:tentative="1">
+      <w:start w:val="1"/>
+      <w:numFmt w:val="bullet"/>
+      <w:lvlText w:val="o"/>
+      <w:lvlJc w:val="left"/>
+      <w:pPr>
+        <w:ind w:left="6480" w:hanging="360"/>
+      </w:pPr>
+      <w:rPr>
+        <w:rFonts w:ascii="Courier New" w:hAnsi="Courier New" w:cs="Courier New" w:hint="default"/>
+      </w:rPr>
+    </w:lvl>
+    <w:lvl w:ilvl="8" w:tplc="080A0005" w:tentative="1">
+      <w:start w:val="1"/>
+      <w:numFmt w:val="bullet"/>
+      <w:lvlText w:val=""/>
+      <w:lvlJc w:val="left"/>
+      <w:pPr>
+        <w:ind w:left="7200" w:hanging="360"/>
+      </w:pPr>
+      <w:rPr>
+        <w:rFonts w:ascii="Wingdings" w:hAnsi="Wingdings" w:hint="default"/>
+      </w:rPr>
+    </w:lvl>
+  </w:abstractNum>
+  <w:abstractNum w:abstractNumId="3" w15:restartNumberingAfterBreak="0">
+    <w:nsid w:val="54C3773D"/>
+    <w:multiLevelType w:val="hybridMultilevel"/>
+    <w:tmpl w:val="7426459A"/>
+    <w:lvl w:ilvl="0" w:tplc="080A0001">
+      <w:start w:val="1"/>
+      <w:numFmt w:val="bullet"/>
+      <w:lvlText w:val=""/>
+      <w:lvlJc w:val="left"/>
+      <w:pPr>
+        <w:ind w:left="1440" w:hanging="360"/>
+      </w:pPr>
+      <w:rPr>
+        <w:rFonts w:ascii="Symbol" w:hAnsi="Symbol" w:hint="default"/>
+      </w:rPr>
+    </w:lvl>
+    <w:lvl w:ilvl="1" w:tplc="080A0003" w:tentative="1">
+      <w:start w:val="1"/>
+      <w:numFmt w:val="bullet"/>
+      <w:lvlText w:val="o"/>
+      <w:lvlJc w:val="left"/>
+      <w:pPr>
+        <w:ind w:left="2160" w:hanging="360"/>
+      </w:pPr>
+      <w:rPr>
+        <w:rFonts w:ascii="Courier New" w:hAnsi="Courier New" w:cs="Courier New" w:hint="default"/>
+      </w:rPr>
+    </w:lvl>
+    <w:lvl w:ilvl="2" w:tplc="080A0005" w:tentative="1">
+      <w:start w:val="1"/>
+      <w:numFmt w:val="bullet"/>
+      <w:lvlText w:val=""/>
+      <w:lvlJc w:val="left"/>
+      <w:pPr>
+        <w:ind w:left="2880" w:hanging="360"/>
+      </w:pPr>
+      <w:rPr>
+        <w:rFonts w:ascii="Wingdings" w:hAnsi="Wingdings" w:hint="default"/>
+      </w:rPr>
+    </w:lvl>
+    <w:lvl w:ilvl="3" w:tplc="080A0001" w:tentative="1">
+      <w:start w:val="1"/>
+      <w:numFmt w:val="bullet"/>
+      <w:lvlText w:val=""/>
+      <w:lvlJc w:val="left"/>
+      <w:pPr>
+        <w:ind w:left="3600" w:hanging="360"/>
+      </w:pPr>
+      <w:rPr>
+        <w:rFonts w:ascii="Symbol" w:hAnsi="Symbol" w:hint="default"/>
+      </w:rPr>
+    </w:lvl>
+    <w:lvl w:ilvl="4" w:tplc="080A0003" w:tentative="1">
+      <w:start w:val="1"/>
+      <w:numFmt w:val="bullet"/>
+      <w:lvlText w:val="o"/>
+      <w:lvlJc w:val="left"/>
+      <w:pPr>
+        <w:ind w:left="4320" w:hanging="360"/>
+      </w:pPr>
+      <w:rPr>
+        <w:rFonts w:ascii="Courier New" w:hAnsi="Courier New" w:cs="Courier New" w:hint="default"/>
+      </w:rPr>
+    </w:lvl>
+    <w:lvl w:ilvl="5" w:tplc="080A0005" w:tentative="1">
+      <w:start w:val="1"/>
+      <w:numFmt w:val="bullet"/>
+      <w:lvlText w:val=""/>
+      <w:lvlJc w:val="left"/>
+      <w:pPr>
+        <w:ind w:left="5040" w:hanging="360"/>
+      </w:pPr>
+      <w:rPr>
+        <w:rFonts w:ascii="Wingdings" w:hAnsi="Wingdings" w:hint="default"/>
+      </w:rPr>
+    </w:lvl>
+    <w:lvl w:ilvl="6" w:tplc="080A0001" w:tentative="1">
+      <w:start w:val="1"/>
+      <w:numFmt w:val="bullet"/>
+      <w:lvlText w:val=""/>
+      <w:lvlJc w:val="left"/>
+      <w:pPr>
+        <w:ind w:left="5760" w:hanging="360"/>
+      </w:pPr>
+      <w:rPr>
+        <w:rFonts w:ascii="Symbol" w:hAnsi="Symbol" w:hint="default"/>
+      </w:rPr>
+    </w:lvl>
+    <w:lvl w:ilvl="7" w:tplc="080A0003" w:tentative="1">
+      <w:start w:val="1"/>
+      <w:numFmt w:val="bullet"/>
+      <w:lvlText w:val="o"/>
+      <w:lvlJc w:val="left"/>
+      <w:pPr>
+        <w:ind w:left="6480" w:hanging="360"/>
+      </w:pPr>
+      <w:rPr>
+        <w:rFonts w:ascii="Courier New" w:hAnsi="Courier New" w:cs="Courier New" w:hint="default"/>
+      </w:rPr>
+    </w:lvl>
+    <w:lvl w:ilvl="8" w:tplc="080A0005" w:tentative="1">
+      <w:start w:val="1"/>
+      <w:numFmt w:val="bullet"/>
+      <w:lvlText w:val=""/>
+      <w:lvlJc w:val="left"/>
+      <w:pPr>
+        <w:ind w:left="7200" w:hanging="360"/>
+      </w:pPr>
+      <w:rPr>
+        <w:rFonts w:ascii="Wingdings" w:hAnsi="Wingdings" w:hint="default"/>
+      </w:rPr>
+    </w:lvl>
+  </w:abstractNum>
+  <w:abstractNum w:abstractNumId="4" w15:restartNumberingAfterBreak="0">
+    <w:nsid w:val="5C450A1D"/>
+    <w:multiLevelType w:val="hybridMultilevel"/>
+    <w:tmpl w:val="D8665068"/>
+    <w:lvl w:ilvl="0" w:tplc="080A000F">
+      <w:start w:val="1"/>
+      <w:numFmt w:val="decimal"/>
+      <w:lvlText w:val="%1."/>
+      <w:lvlJc w:val="left"/>
+      <w:pPr>
+        <w:ind w:left="720" w:hanging="360"/>
+      </w:pPr>
+      <w:rPr>
+        <w:rFonts w:hint="default"/>
+      </w:rPr>
+    </w:lvl>
+    <w:lvl w:ilvl="1" w:tplc="080A0019" w:tentative="1">
+      <w:start w:val="1"/>
+      <w:numFmt w:val="lowerLetter"/>
+      <w:lvlText w:val="%2."/>
+      <w:lvlJc w:val="left"/>
+      <w:pPr>
+        <w:ind w:left="1440" w:hanging="360"/>
+      </w:pPr>
+    </w:lvl>
+    <w:lvl w:ilvl="2" w:tplc="080A001B" w:tentative="1">
+      <w:start w:val="1"/>
+      <w:numFmt w:val="lowerRoman"/>
+      <w:lvlText w:val="%3."/>
+      <w:lvlJc w:val="right"/>
+      <w:pPr>
+        <w:ind w:left="2160" w:hanging="180"/>
+      </w:pPr>
+    </w:lvl>
+    <w:lvl w:ilvl="3" w:tplc="080A000F" w:tentative="1">
+      <w:start w:val="1"/>
+      <w:numFmt w:val="decimal"/>
+      <w:lvlText w:val="%4."/>
+      <w:lvlJc w:val="left"/>
+      <w:pPr>
+        <w:ind w:left="2880" w:hanging="360"/>
+      </w:pPr>
+    </w:lvl>
+    <w:lvl w:ilvl="4" w:tplc="080A0019" w:tentative="1">
+      <w:start w:val="1"/>
+      <w:numFmt w:val="lowerLetter"/>
+      <w:lvlText w:val="%5."/>
+      <w:lvlJc w:val="left"/>
+      <w:pPr>
+        <w:ind w:left="3600" w:hanging="360"/>
+      </w:pPr>
+    </w:lvl>
+    <w:lvl w:ilvl="5" w:tplc="080A001B" w:tentative="1">
+      <w:start w:val="1"/>
+      <w:numFmt w:val="lowerRoman"/>
+      <w:lvlText w:val="%6."/>
+      <w:lvlJc w:val="right"/>
+      <w:pPr>
+        <w:ind w:left="4320" w:hanging="180"/>
+      </w:pPr>
+    </w:lvl>
+    <w:lvl w:ilvl="6" w:tplc="080A000F" w:tentative="1">
+      <w:start w:val="1"/>
+      <w:numFmt w:val="decimal"/>
+      <w:lvlText w:val="%7."/>
+      <w:lvlJc w:val="left"/>
+      <w:pPr>
+        <w:ind w:left="5040" w:hanging="360"/>
+      </w:pPr>
+    </w:lvl>
+    <w:lvl w:ilvl="7" w:tplc="080A0019" w:tentative="1">
+      <w:start w:val="1"/>
+      <w:numFmt w:val="lowerLetter"/>
+      <w:lvlText w:val="%8."/>
+      <w:lvlJc w:val="left"/>
+      <w:pPr>
+        <w:ind w:left="5760" w:hanging="360"/>
+      </w:pPr>
+    </w:lvl>
+    <w:lvl w:ilvl="8" w:tplc="080A001B" w:tentative="1">
+      <w:start w:val="1"/>
+      <w:numFmt w:val="lowerRoman"/>
+      <w:lvlText w:val="%9."/>
+      <w:lvlJc w:val="right"/>
+      <w:pPr>
+        <w:ind w:left="6480" w:hanging="180"/>
+      </w:pPr>
+    </w:lvl>
+  </w:abstractNum>
+  <w:abstractNum w:abstractNumId="5" w15:restartNumberingAfterBreak="0">
+    <w:nsid w:val="619F4E38"/>
+    <w:multiLevelType w:val="multilevel"/>
+    <w:tmpl w:val="E1A8A188"/>
+    <w:lvl w:ilvl="0">
+      <w:start w:val="1"/>
+      <w:numFmt w:val="bullet"/>
+      <w:lvlText w:val=""/>
+      <w:lvlJc w:val="left"/>
+      <w:pPr>
+        <w:tabs>
+          <w:tab w:val="num" w:pos="720"/>
+        </w:tabs>
+        <w:ind w:left="720" w:hanging="360"/>
+      </w:pPr>
+      <w:rPr>
+        <w:rFonts w:ascii="Symbol" w:hAnsi="Symbol" w:hint="default"/>
+        <w:sz w:val="20"/>
+      </w:rPr>
+    </w:lvl>
+    <w:lvl w:ilvl="1" w:tentative="1">
+      <w:start w:val="1"/>
+      <w:numFmt w:val="bullet"/>
+      <w:lvlText w:val=""/>
+      <w:lvlJc w:val="left"/>
+      <w:pPr>
+        <w:tabs>
+          <w:tab w:val="num" w:pos="1440"/>
+        </w:tabs>
+        <w:ind w:left="1440" w:hanging="360"/>
+      </w:pPr>
+      <w:rPr>
+        <w:rFonts w:ascii="Symbol" w:hAnsi="Symbol" w:hint="default"/>
+        <w:sz w:val="20"/>
+      </w:rPr>
+    </w:lvl>
+    <w:lvl w:ilvl="2" w:tentative="1">
+      <w:start w:val="1"/>
+      <w:numFmt w:val="bullet"/>
+      <w:lvlText w:val=""/>
+      <w:lvlJc w:val="left"/>
+      <w:pPr>
+        <w:tabs>
+          <w:tab w:val="num" w:pos="2160"/>
+        </w:tabs>
+        <w:ind w:left="2160" w:hanging="360"/>
+      </w:pPr>
+      <w:rPr>
+        <w:rFonts w:ascii="Symbol" w:hAnsi="Symbol" w:hint="default"/>
+        <w:sz w:val="20"/>
+      </w:rPr>
+    </w:lvl>
+    <w:lvl w:ilvl="3" w:tentative="1">
+      <w:start w:val="1"/>
+      <w:numFmt w:val="bullet"/>
+      <w:lvlText w:val=""/>
+      <w:lvlJc w:val="left"/>
+      <w:pPr>
+        <w:tabs>
+          <w:tab w:val="num" w:pos="2880"/>
+        </w:tabs>
+        <w:ind w:left="2880" w:hanging="360"/>
+      </w:pPr>
+      <w:rPr>
+        <w:rFonts w:ascii="Symbol" w:hAnsi="Symbol" w:hint="default"/>
+        <w:sz w:val="20"/>
+      </w:rPr>
+    </w:lvl>
+    <w:lvl w:ilvl="4" w:tentative="1">
+      <w:start w:val="1"/>
+      <w:numFmt w:val="bullet"/>
+      <w:lvlText w:val=""/>
+      <w:lvlJc w:val="left"/>
+      <w:pPr>
+        <w:tabs>
+          <w:tab w:val="num" w:pos="3600"/>
+        </w:tabs>
+        <w:ind w:left="3600" w:hanging="360"/>
+      </w:pPr>
+      <w:rPr>
+        <w:rFonts w:ascii="Symbol" w:hAnsi="Symbol" w:hint="default"/>
+        <w:sz w:val="20"/>
+      </w:rPr>
+    </w:lvl>
+    <w:lvl w:ilvl="5" w:tentative="1">
+      <w:start w:val="1"/>
+      <w:numFmt w:val="bullet"/>
+      <w:lvlText w:val=""/>
+      <w:lvlJc w:val="left"/>
+      <w:pPr>
+        <w:tabs>
+          <w:tab w:val="num" w:pos="4320"/>
+        </w:tabs>
+        <w:ind w:left="4320" w:hanging="360"/>
+      </w:pPr>
+      <w:rPr>
+        <w:rFonts w:ascii="Symbol" w:hAnsi="Symbol" w:hint="default"/>
+        <w:sz w:val="20"/>
+      </w:rPr>
+    </w:lvl>
+    <w:lvl w:ilvl="6" w:tentative="1">
+      <w:start w:val="1"/>
+      <w:numFmt w:val="bullet"/>
+      <w:lvlText w:val=""/>
+      <w:lvlJc w:val="left"/>
+      <w:pPr>
+        <w:tabs>
+          <w:tab w:val="num" w:pos="5040"/>
+        </w:tabs>
+        <w:ind w:left="5040" w:hanging="360"/>
+      </w:pPr>
+      <w:rPr>
+        <w:rFonts w:ascii="Symbol" w:hAnsi="Symbol" w:hint="default"/>
+        <w:sz w:val="20"/>
+      </w:rPr>
+    </w:lvl>
+    <w:lvl w:ilvl="7" w:tentative="1">
+      <w:start w:val="1"/>
+      <w:numFmt w:val="bullet"/>
+      <w:lvlText w:val=""/>
+      <w:lvlJc w:val="left"/>
+      <w:pPr>
+        <w:tabs>
+          <w:tab w:val="num" w:pos="5760"/>
+        </w:tabs>
+        <w:ind w:left="5760" w:hanging="360"/>
+      </w:pPr>
+      <w:rPr>
+        <w:rFonts w:ascii="Symbol" w:hAnsi="Symbol" w:hint="default"/>
+        <w:sz w:val="20"/>
+      </w:rPr>
+    </w:lvl>
+    <w:lvl w:ilvl="8" w:tentative="1">
+      <w:start w:val="1"/>
+      <w:numFmt w:val="bullet"/>
+      <w:lvlText w:val=""/>
+      <w:lvlJc w:val="left"/>
+      <w:pPr>
+        <w:tabs>
+          <w:tab w:val="num" w:pos="6480"/>
+        </w:tabs>
+        <w:ind w:left="6480" w:hanging="360"/>
+      </w:pPr>
+      <w:rPr>
+        <w:rFonts w:ascii="Symbol" w:hAnsi="Symbol" w:hint="default"/>
+        <w:sz w:val="20"/>
+      </w:rPr>
+    </w:lvl>
+  </w:abstractNum>
+  <w:abstractNum w:abstractNumId="6" w15:restartNumberingAfterBreak="0">
+    <w:nsid w:val="6A824053"/>
+    <w:multiLevelType w:val="hybridMultilevel"/>
+    <w:tmpl w:val="6AA49848"/>
+    <w:lvl w:ilvl="0" w:tplc="080A000F">
+      <w:start w:val="1"/>
+      <w:numFmt w:val="decimal"/>
+      <w:lvlText w:val="%1."/>
+      <w:lvlJc w:val="left"/>
+      <w:pPr>
+        <w:ind w:left="720" w:hanging="360"/>
+      </w:pPr>
+      <w:rPr>
+        <w:rFonts w:hint="default"/>
+      </w:rPr>
+    </w:lvl>
+    <w:lvl w:ilvl="1" w:tplc="080A0019" w:tentative="1">
+      <w:start w:val="1"/>
+      <w:numFmt w:val="lowerLetter"/>
+      <w:lvlText w:val="%2."/>
+      <w:lvlJc w:val="left"/>
+      <w:pPr>
+        <w:ind w:left="1440" w:hanging="360"/>
+      </w:pPr>
+    </w:lvl>
+    <w:lvl w:ilvl="2" w:tplc="080A001B" w:tentative="1">
+      <w:start w:val="1"/>
+      <w:numFmt w:val="lowerRoman"/>
+      <w:lvlText w:val="%3."/>
+      <w:lvlJc w:val="right"/>
+      <w:pPr>
+        <w:ind w:left="2160" w:hanging="180"/>
+      </w:pPr>
+    </w:lvl>
+    <w:lvl w:ilvl="3" w:tplc="080A000F" w:tentative="1">
+      <w:start w:val="1"/>
+      <w:numFmt w:val="decimal"/>
+      <w:lvlText w:val="%4."/>
+      <w:lvlJc w:val="left"/>
+      <w:pPr>
+        <w:ind w:left="2880" w:hanging="360"/>
+      </w:pPr>
+    </w:lvl>
+    <w:lvl w:ilvl="4" w:tplc="080A0019" w:tentative="1">
+      <w:start w:val="1"/>
+      <w:numFmt w:val="lowerLetter"/>
+      <w:lvlText w:val="%5."/>
+      <w:lvlJc w:val="left"/>
+      <w:pPr>
+        <w:ind w:left="3600" w:hanging="360"/>
+      </w:pPr>
+    </w:lvl>
+    <w:lvl w:ilvl="5" w:tplc="080A001B" w:tentative="1">
+      <w:start w:val="1"/>
+      <w:numFmt w:val="lowerRoman"/>
+      <w:lvlText w:val="%6."/>
+      <w:lvlJc w:val="right"/>
+      <w:pPr>
+        <w:ind w:left="4320" w:hanging="180"/>
+      </w:pPr>
+    </w:lvl>
+    <w:lvl w:ilvl="6" w:tplc="080A000F" w:tentative="1">
+      <w:start w:val="1"/>
+      <w:numFmt w:val="decimal"/>
+      <w:lvlText w:val="%7."/>
+      <w:lvlJc w:val="left"/>
+      <w:pPr>
+        <w:ind w:left="5040" w:hanging="360"/>
+      </w:pPr>
+    </w:lvl>
+    <w:lvl w:ilvl="7" w:tplc="080A0019" w:tentative="1">
+      <w:start w:val="1"/>
+      <w:numFmt w:val="lowerLetter"/>
+      <w:lvlText w:val="%8."/>
+      <w:lvlJc w:val="left"/>
+      <w:pPr>
+        <w:ind w:left="5760" w:hanging="360"/>
+      </w:pPr>
+    </w:lvl>
+    <w:lvl w:ilvl="8" w:tplc="080A001B" w:tentative="1">
+      <w:start w:val="1"/>
+      <w:numFmt w:val="lowerRoman"/>
+      <w:lvlText w:val="%9."/>
+      <w:lvlJc w:val="right"/>
+      <w:pPr>
+        <w:ind w:left="6480" w:hanging="180"/>
+      </w:pPr>
+    </w:lvl>
+  </w:abstractNum>
+  <w:abstractNum w:abstractNumId="7" w15:restartNumberingAfterBreak="0">
     <w:nsid w:val="73526BAC"/>
     <w:multiLevelType w:val="multilevel"/>
     <w:tmpl w:val="F4342442"/>
@@ -2855,7 +6119,28 @@
     </w:lvl>
   </w:abstractNum>
   <w:num w:numId="1">
+    <w:abstractNumId w:val="7"/>
+  </w:num>
+  <w:num w:numId="2">
+    <w:abstractNumId w:val="4"/>
+  </w:num>
+  <w:num w:numId="3">
+    <w:abstractNumId w:val="1"/>
+  </w:num>
+  <w:num w:numId="4">
+    <w:abstractNumId w:val="2"/>
+  </w:num>
+  <w:num w:numId="5">
+    <w:abstractNumId w:val="6"/>
+  </w:num>
+  <w:num w:numId="6">
+    <w:abstractNumId w:val="3"/>
+  </w:num>
+  <w:num w:numId="7">
     <w:abstractNumId w:val="0"/>
+  </w:num>
+  <w:num w:numId="8">
+    <w:abstractNumId w:val="5"/>
   </w:num>
 </w:numbering>
 </file>
@@ -3355,6 +6640,67 @@
       <w:lang w:eastAsia="es-MX"/>
     </w:rPr>
   </w:style>
+  <w:style w:type="paragraph" w:styleId="Prrafodelista">
+    <w:name w:val="List Paragraph"/>
+    <w:basedOn w:val="Normal"/>
+    <w:uiPriority w:val="34"/>
+    <w:qFormat/>
+    <w:rsid w:val="00E6621F"/>
+    <w:pPr>
+      <w:ind w:left="720"/>
+      <w:contextualSpacing/>
+    </w:pPr>
+  </w:style>
+  <w:style w:type="paragraph" w:styleId="HTMLconformatoprevio">
+    <w:name w:val="HTML Preformatted"/>
+    <w:basedOn w:val="Normal"/>
+    <w:link w:val="HTMLconformatoprevioCar"/>
+    <w:uiPriority w:val="99"/>
+    <w:semiHidden/>
+    <w:unhideWhenUsed/>
+    <w:rsid w:val="006739F3"/>
+    <w:pPr>
+      <w:tabs>
+        <w:tab w:val="left" w:pos="916"/>
+        <w:tab w:val="left" w:pos="1832"/>
+        <w:tab w:val="left" w:pos="2748"/>
+        <w:tab w:val="left" w:pos="3664"/>
+        <w:tab w:val="left" w:pos="4580"/>
+        <w:tab w:val="left" w:pos="5496"/>
+        <w:tab w:val="left" w:pos="6412"/>
+        <w:tab w:val="left" w:pos="7328"/>
+        <w:tab w:val="left" w:pos="8244"/>
+        <w:tab w:val="left" w:pos="9160"/>
+        <w:tab w:val="left" w:pos="10076"/>
+        <w:tab w:val="left" w:pos="10992"/>
+        <w:tab w:val="left" w:pos="11908"/>
+        <w:tab w:val="left" w:pos="12824"/>
+        <w:tab w:val="left" w:pos="13740"/>
+        <w:tab w:val="left" w:pos="14656"/>
+      </w:tabs>
+      <w:spacing w:after="0" w:line="240" w:lineRule="auto"/>
+    </w:pPr>
+    <w:rPr>
+      <w:rFonts w:ascii="Courier New" w:eastAsia="Times New Roman" w:hAnsi="Courier New" w:cs="Courier New"/>
+      <w:sz w:val="20"/>
+      <w:szCs w:val="20"/>
+      <w:lang w:eastAsia="es-MX"/>
+    </w:rPr>
+  </w:style>
+  <w:style w:type="character" w:customStyle="1" w:styleId="HTMLconformatoprevioCar">
+    <w:name w:val="HTML con formato previo Car"/>
+    <w:basedOn w:val="Fuentedeprrafopredeter"/>
+    <w:link w:val="HTMLconformatoprevio"/>
+    <w:uiPriority w:val="99"/>
+    <w:semiHidden/>
+    <w:rsid w:val="006739F3"/>
+    <w:rPr>
+      <w:rFonts w:ascii="Courier New" w:eastAsia="Times New Roman" w:hAnsi="Courier New" w:cs="Courier New"/>
+      <w:sz w:val="20"/>
+      <w:szCs w:val="20"/>
+      <w:lang w:eastAsia="es-MX"/>
+    </w:rPr>
+  </w:style>
 </w:styles>
 </file>
 

</xml_diff>